<commit_message>
addressed borader impact; made format consistent
git-svn-id: http://svn.code.sf.net/p/obi/code@4050 a3e8fd31-a726-0410-8195-c3f0c8a19530
</commit_message>
<xml_diff>
--- a/trunk/docs/papers/release/2016 PLoS ONE revision/Response to Reviewers.docx
+++ b/trunk/docs/papers/release/2016 PLoS ONE revision/Response to Reviewers.docx
@@ -1,6 +1,6 @@
 
 <file path=word/document.xml><?xml version="1.0" encoding="utf-8"?>
-<w:document xmlns:wpc="http://schemas.microsoft.com/office/word/2010/wordprocessingCanvas" xmlns:mc="http://schemas.openxmlformats.org/markup-compatibility/2006" xmlns:o="urn:schemas-microsoft-com:office:office" xmlns:r="http://schemas.openxmlformats.org/officeDocument/2006/relationships" xmlns:m="http://schemas.openxmlformats.org/officeDocument/2006/math" xmlns:v="urn:schemas-microsoft-com:vml" xmlns:wp14="http://schemas.microsoft.com/office/word/2010/wordprocessingDrawing" xmlns:wp="http://schemas.openxmlformats.org/drawingml/2006/wordprocessingDrawing" xmlns:w10="urn:schemas-microsoft-com:office:word" xmlns:w="http://schemas.openxmlformats.org/wordprocessingml/2006/main" xmlns:w14="http://schemas.microsoft.com/office/word/2010/wordml" xmlns:wpg="http://schemas.microsoft.com/office/word/2010/wordprocessingGroup" xmlns:wpi="http://schemas.microsoft.com/office/word/2010/wordprocessingInk" xmlns:wne="http://schemas.microsoft.com/office/word/2006/wordml" xmlns:wps="http://schemas.microsoft.com/office/word/2010/wordprocessingShape" mc:Ignorable="w14 wp14">
+<w:document xmlns:wpc="http://schemas.microsoft.com/office/word/2010/wordprocessingCanvas" xmlns:mo="http://schemas.microsoft.com/office/mac/office/2008/main" xmlns:mc="http://schemas.openxmlformats.org/markup-compatibility/2006" xmlns:mv="urn:schemas-microsoft-com:mac:vml" xmlns:o="urn:schemas-microsoft-com:office:office" xmlns:r="http://schemas.openxmlformats.org/officeDocument/2006/relationships" xmlns:m="http://schemas.openxmlformats.org/officeDocument/2006/math" xmlns:v="urn:schemas-microsoft-com:vml" xmlns:wp14="http://schemas.microsoft.com/office/word/2010/wordprocessingDrawing" xmlns:wp="http://schemas.openxmlformats.org/drawingml/2006/wordprocessingDrawing" xmlns:w10="urn:schemas-microsoft-com:office:word" xmlns:w="http://schemas.openxmlformats.org/wordprocessingml/2006/main" xmlns:w14="http://schemas.microsoft.com/office/word/2010/wordml" xmlns:wpg="http://schemas.microsoft.com/office/word/2010/wordprocessingGroup" xmlns:wpi="http://schemas.microsoft.com/office/word/2010/wordprocessingInk" xmlns:wne="http://schemas.microsoft.com/office/word/2006/wordml" xmlns:wps="http://schemas.microsoft.com/office/word/2010/wordprocessingShape" mc:Ignorable="w14 wp14">
   <w:body>
     <w:p>
       <w:pPr>
@@ -116,15 +116,7 @@
         <w:spacing w:after="240" w:line="240" w:lineRule="auto"/>
       </w:pPr>
       <w:r>
-        <w:t xml:space="preserve">"OBI developed and has consistently used a convention for information that documents classes (metadata). This takes the form of a number of documented annotation properties and fillers. Initially this metadata included basic information such as labels, synonyms and definition, attribution to editors and source for definitions. As OBI’s development progressed additional properties were added as need was recognized. Curation status gives an indication of the level of development of a term, and its possible values have been augmented as different cases emerged. Various forms of additional documentation properties have been added in response to needs of developers and users. These now include example of usage of a term, notes that aid the user in understanding the term, notes that related to development process. The metadata scheme is implemented as </w:t>
-      </w:r>
-      <w:proofErr w:type="gramStart"/>
-      <w:r>
-        <w:t>an OWL</w:t>
-      </w:r>
-      <w:proofErr w:type="gramEnd"/>
-      <w:r>
-        <w:t xml:space="preserve"> ontology available at [http://purl.obolibrary.org/obo/ontology-metadata.owl]. A specification of what is considered minimally acceptable use is available at [http://purl.obolibrary.org/obo/obi/policy/metadata]. This metadata scheme has now been adopted by a number of OBO ontologies and continues to evolve with participation from other members of the OBO community." </w:t>
+        <w:t xml:space="preserve">"OBI developed and has consistently used a convention for information that documents classes (metadata). This takes the form of a number of documented annotation properties and fillers. Initially this metadata included basic information such as labels, synonyms and definition, attribution to editors and source for definitions. As OBI’s development progressed additional properties were added as need was recognized. Curation status gives an indication of the level of development of a term, and its possible values have been augmented as different cases emerged. Various forms of additional documentation properties have been added in response to needs of developers and users. These now include example of usage of a term, notes that aid the user in understanding the term, notes that related to development process. The metadata scheme is implemented as an OWL ontology available at [http://purl.obolibrary.org/obo/ontology-metadata.owl]. A specification of what is considered minimally acceptable use is available at [http://purl.obolibrary.org/obo/obi/policy/metadata]. This metadata scheme has now been adopted by a number of OBO ontologies and continues to evolve with participation from other members of the OBO community." </w:t>
       </w:r>
     </w:p>
     <w:p>
@@ -143,23 +135,13 @@
         </w:rPr>
         <w:t xml:space="preserve">2) </w:t>
       </w:r>
-      <w:proofErr w:type="gramStart"/>
-      <w:r>
-        <w:rPr>
-          <w:rFonts w:eastAsia="Times New Roman" w:cs="Times New Roman"/>
-          <w:i/>
-          <w:color w:val="000000"/>
-        </w:rPr>
-        <w:t>line</w:t>
-      </w:r>
-      <w:proofErr w:type="gramEnd"/>
-      <w:r>
-        <w:rPr>
-          <w:rFonts w:eastAsia="Times New Roman" w:cs="Times New Roman"/>
-          <w:i/>
-          <w:color w:val="000000"/>
-        </w:rPr>
-        <w:t xml:space="preserve"> 184: reference 18 is incorrectly cited here. Reference 18 is a Foundational Model of Anatomy paper which seems completely irrelevant to NCBI Taxonomy. Perhaps the correct reference is #24?</w:t>
+      <w:r>
+        <w:rPr>
+          <w:rFonts w:eastAsia="Times New Roman" w:cs="Times New Roman"/>
+          <w:i/>
+          <w:color w:val="000000"/>
+        </w:rPr>
+        <w:t>line 184: reference 18 is incorrectly cited here. Reference 18 is a Foundational Model of Anatomy paper which seems completely irrelevant to NCBI Taxonomy. Perhaps the correct reference is #24?</w:t>
       </w:r>
     </w:p>
     <w:p>
@@ -340,23 +322,7 @@
         </w:rPr>
       </w:pPr>
       <w:r>
-        <w:t xml:space="preserve">“OBI needs to represent organizations to identify, for example, </w:t>
-      </w:r>
-      <w:proofErr w:type="spellStart"/>
-      <w:r>
-        <w:t>Affymetrix</w:t>
-      </w:r>
-      <w:proofErr w:type="spellEnd"/>
-      <w:r>
-        <w:t xml:space="preserve"> as the manufacturer of a microarray. Placing organization into the BFO hierarchy proved controversial, as good arguments were made for treating it either as a material entity or an immaterial kind of social construct related to other legal entities. The latter are not currently well described in BFO. In fact, both exist, though in English the same word (organization) is fluidly used to describe one or the other. Something that is true is that any time the organization is comprised of a number of persons. That aspect can be captured as a material entity – the aggregate of those people (instances of </w:t>
-      </w:r>
-      <w:proofErr w:type="gramStart"/>
-      <w:r>
-        <w:t>homo</w:t>
-      </w:r>
-      <w:proofErr w:type="gramEnd"/>
-      <w:r>
-        <w:t xml:space="preserve"> sapiens, which are material entities). Organizations can also have other organizations as member</w:t>
+        <w:t>“OBI needs to represent organizations to identify, for example, Affymetrix as the manufacturer of a microarray. Placing organization into the BFO hierarchy proved controversial, as good arguments were made for treating it either as a material entity or an immaterial kind of social construct related to other legal entities. The latter are not currently well described in BFO. In fact, both exist, though in English the same word (organization) is fluidly used to describe one or the other. Something that is true is that any time the organization is comprised of a number of persons. That aspect can be captured as a material entity – the aggregate of those people (instances of homo sapiens, which are material entities). Organizations can also have other organizations as member</w:t>
       </w:r>
       <w:r>
         <w:t>s</w:t>
@@ -416,23 +382,7 @@
           <w:rFonts w:eastAsia="Times New Roman" w:cs="Times New Roman"/>
           <w:color w:val="000000"/>
         </w:rPr>
-        <w:t xml:space="preserve">by the funding agency (NIAID) to encompass any publication relating immune epitope data where the epitope is relevant to allergy, infectious diseases, </w:t>
-      </w:r>
-      <w:proofErr w:type="gramStart"/>
-      <w:r>
-        <w:rPr>
-          <w:rFonts w:eastAsia="Times New Roman" w:cs="Times New Roman"/>
-          <w:color w:val="000000"/>
-        </w:rPr>
-        <w:t>autoimmune</w:t>
-      </w:r>
-      <w:proofErr w:type="gramEnd"/>
-      <w:r>
-        <w:rPr>
-          <w:rFonts w:eastAsia="Times New Roman" w:cs="Times New Roman"/>
-          <w:color w:val="000000"/>
-        </w:rPr>
-        <w:t xml:space="preserve"> diseases and transplant related illnesses. We have edited that section as follows:</w:t>
+        <w:t>by the funding agency (NIAID) to encompass any publication relating immune epitope data where the epitope is relevant to allergy, infectious diseases, autoimmune diseases and transplant related illnesses. We have edited that section as follows:</w:t>
       </w:r>
     </w:p>
     <w:p>
@@ -455,17 +405,8 @@
           <w:bCs/>
           <w:szCs w:val="28"/>
         </w:rPr>
-        <w:t>The Immune Epitope Database (IEDB</w:t>
-      </w:r>
-      <w:proofErr w:type="gramStart"/>
-      <w:r>
-        <w:rPr>
-          <w:bCs/>
-          <w:szCs w:val="28"/>
-        </w:rPr>
-        <w:t>)</w:t>
-      </w:r>
-      <w:proofErr w:type="gramEnd"/>
+        <w:t>The Immune Epitope Database (IEDB)</w:t>
+      </w:r>
       <w:r>
         <w:rPr>
           <w:bCs/>
@@ -803,49 +744,21 @@
         <w:rPr>
           <w:i/>
         </w:rPr>
-        <w:t xml:space="preserve">. Results, line 459: not every reader will be familiar with </w:t>
-      </w:r>
-      <w:proofErr w:type="spellStart"/>
-      <w:r>
-        <w:rPr>
-          <w:i/>
-        </w:rPr>
-        <w:t>nanopublications</w:t>
-      </w:r>
-      <w:proofErr w:type="spellEnd"/>
-      <w:r>
-        <w:rPr>
-          <w:i/>
-        </w:rPr>
-        <w:t>, so either add a bit to explain or leave them out.</w:t>
-      </w:r>
-    </w:p>
-    <w:p>
-      <w:pPr>
-        <w:spacing w:after="240" w:line="240" w:lineRule="auto"/>
-        <w:rPr>
-          <w:rFonts w:eastAsia="Times New Roman" w:cs="Times New Roman"/>
-        </w:rPr>
-      </w:pPr>
-      <w:r>
-        <w:rPr>
-          <w:rFonts w:eastAsia="Times New Roman" w:cs="Times New Roman"/>
-        </w:rPr>
-        <w:t xml:space="preserve">Instead of adding an explanation, we added a citation so that readers specifically interested in </w:t>
-      </w:r>
-      <w:proofErr w:type="spellStart"/>
-      <w:r>
-        <w:rPr>
-          <w:rFonts w:eastAsia="Times New Roman" w:cs="Times New Roman"/>
-        </w:rPr>
-        <w:t>nanopublications</w:t>
-      </w:r>
-      <w:proofErr w:type="spellEnd"/>
-      <w:r>
-        <w:rPr>
-          <w:rFonts w:eastAsia="Times New Roman" w:cs="Times New Roman"/>
-        </w:rPr>
-        <w:t xml:space="preserve"> can read up on them. </w:t>
+        <w:t>. Results, line 459: not every reader will be familiar with nanopublications, so either add a bit to explain or leave them out.</w:t>
+      </w:r>
+    </w:p>
+    <w:p>
+      <w:pPr>
+        <w:spacing w:after="240" w:line="240" w:lineRule="auto"/>
+        <w:rPr>
+          <w:rFonts w:eastAsia="Times New Roman" w:cs="Times New Roman"/>
+        </w:rPr>
+      </w:pPr>
+      <w:r>
+        <w:rPr>
+          <w:rFonts w:eastAsia="Times New Roman" w:cs="Times New Roman"/>
+        </w:rPr>
+        <w:t xml:space="preserve">Instead of adding an explanation, we added a citation so that readers specifically interested in nanopublications can read up on them. </w:t>
       </w:r>
     </w:p>
     <w:p>
@@ -879,21 +792,43 @@
       <w:r>
         <w:rPr>
           <w:rFonts w:eastAsia="Times New Roman" w:cs="Times New Roman"/>
-          <w:i/>
           <w:iCs/>
           <w:color w:val="000000"/>
         </w:rPr>
-        <w:t>We have now added the rationale: The assay terms were chosen as the next focus items as over the past years a large number of descendent terms have accumulated, and there is a need to review the different design patterns especially for the logical definitions</w:t>
-      </w:r>
-      <w:r>
-        <w:rPr>
-          <w:rFonts w:eastAsia="Times New Roman" w:cs="Times New Roman"/>
-          <w:i/>
+        <w:t xml:space="preserve">We have now added the rationale: </w:t>
+      </w:r>
+      <w:r>
+        <w:rPr>
+          <w:rFonts w:eastAsia="Times New Roman" w:cs="Times New Roman"/>
           <w:iCs/>
           <w:color w:val="000000"/>
         </w:rPr>
+        <w:t>“</w:t>
+      </w:r>
+      <w:r>
+        <w:rPr>
+          <w:rFonts w:eastAsia="Times New Roman" w:cs="Times New Roman"/>
+          <w:iCs/>
+          <w:color w:val="000000"/>
+        </w:rPr>
+        <w:t>The assay terms were chosen as the next focus items as over the past years a large number of descendent terms have accumulated, and there is a need to review the different design patterns especially for the logical definitions</w:t>
+      </w:r>
+      <w:r>
+        <w:rPr>
+          <w:rFonts w:eastAsia="Times New Roman" w:cs="Times New Roman"/>
+          <w:iCs/>
+          <w:color w:val="000000"/>
+        </w:rPr>
         <w:t xml:space="preserve"> to achieve better consistency.</w:t>
       </w:r>
+      <w:r>
+        <w:rPr>
+          <w:rFonts w:eastAsia="Times New Roman" w:cs="Times New Roman"/>
+          <w:iCs/>
+          <w:color w:val="000000"/>
+        </w:rPr>
+        <w:t>”</w:t>
+      </w:r>
     </w:p>
     <w:p>
       <w:pPr>
@@ -904,15 +839,7 @@
         <w:t>8</w:t>
       </w:r>
       <w:r>
-        <w:t xml:space="preserve">. Figures, in general the resolution </w:t>
-      </w:r>
-      <w:proofErr w:type="gramStart"/>
-      <w:r>
-        <w:t>was</w:t>
-      </w:r>
-      <w:proofErr w:type="gramEnd"/>
-      <w:r>
-        <w:t xml:space="preserve"> not great and I had a hard time reading text in them. Might be a conversion to PDF issue</w:t>
+        <w:t>. Figures, in general the resolution was not great and I had a hard time reading text in them. Might be a conversion to PDF issue</w:t>
       </w:r>
     </w:p>
     <w:p>
@@ -1146,14 +1073,19 @@
         </w:rPr>
         <w:t>We have reworded the section as follows:</w:t>
       </w:r>
-    </w:p>
-    <w:p>
-      <w:pPr>
-        <w:spacing w:after="240" w:line="240" w:lineRule="auto"/>
-        <w:rPr>
-          <w:rFonts w:eastAsia="Times New Roman" w:cs="Times New Roman"/>
-        </w:rPr>
-      </w:pPr>
+      <w:r>
+        <w:rPr>
+          <w:rFonts w:eastAsia="Times New Roman" w:cs="Times New Roman"/>
+        </w:rPr>
+        <w:t xml:space="preserve"> </w:t>
+      </w:r>
+      <w:r>
+        <w:rPr>
+          <w:rFonts w:eastAsia="Times New Roman" w:cs="Times New Roman"/>
+          <w:color w:val="000000"/>
+        </w:rPr>
+        <w:t>“</w:t>
+      </w:r>
       <w:r>
         <w:rPr>
           <w:rFonts w:eastAsia="Times New Roman" w:cs="Times New Roman"/>
@@ -1161,6 +1093,13 @@
         </w:rPr>
         <w:t>We are implementing checks to verify that all IDs present in the previous release are still in use as part of the release process.</w:t>
       </w:r>
+      <w:r>
+        <w:rPr>
+          <w:rFonts w:eastAsia="Times New Roman" w:cs="Times New Roman"/>
+          <w:color w:val="000000"/>
+        </w:rPr>
+        <w:t>”</w:t>
+      </w:r>
     </w:p>
     <w:p>
       <w:pPr>
@@ -1184,409 +1123,346 @@
     </w:p>
     <w:p>
       <w:pPr>
+        <w:spacing w:after="240" w:line="240" w:lineRule="auto"/>
+        <w:rPr>
+          <w:rFonts w:eastAsia="Times New Roman" w:cs="Times New Roman"/>
+          <w:iCs/>
+          <w:color w:val="000000"/>
+        </w:rPr>
+      </w:pPr>
+      <w:r>
+        <w:rPr>
+          <w:rFonts w:eastAsia="Times New Roman" w:cs="Times New Roman"/>
+          <w:iCs/>
+          <w:color w:val="000000"/>
+        </w:rPr>
+        <w:t xml:space="preserve">Thanks for catching this. We actually included an outdated version in the original submission. We now have included the correct version which has more color coding. </w:t>
+      </w:r>
+    </w:p>
+    <w:p>
+      <w:pPr>
+        <w:spacing w:after="240" w:line="240" w:lineRule="auto"/>
+        <w:rPr>
+          <w:rFonts w:eastAsia="Times New Roman" w:cs="Times New Roman"/>
+          <w:i/>
+        </w:rPr>
+      </w:pPr>
+      <w:r>
+        <w:rPr>
+          <w:rFonts w:eastAsia="Times New Roman" w:cs="Times New Roman"/>
+          <w:i/>
+          <w:color w:val="000000"/>
+        </w:rPr>
+        <w:t>1</w:t>
+      </w:r>
+      <w:r>
+        <w:rPr>
+          <w:rFonts w:eastAsia="Times New Roman" w:cs="Times New Roman"/>
+          <w:i/>
+          <w:color w:val="000000"/>
+        </w:rPr>
+        <w:t>5</w:t>
+      </w:r>
+      <w:r>
+        <w:rPr>
+          <w:rFonts w:eastAsia="Times New Roman" w:cs="Times New Roman"/>
+          <w:i/>
+          <w:color w:val="000000"/>
+        </w:rPr>
+        <w:t>. Results, table 1: What is the rationale for the values of curation status annotation? How were these values chosen and how are they used? An example would be nice.</w:t>
+      </w:r>
+    </w:p>
+    <w:p>
+      <w:pPr>
+        <w:spacing w:after="240" w:line="240" w:lineRule="auto"/>
+        <w:rPr>
+          <w:rFonts w:eastAsia="Times New Roman" w:cs="Times New Roman"/>
+        </w:rPr>
+      </w:pPr>
+      <w:r>
+        <w:rPr>
+          <w:rFonts w:eastAsia="Times New Roman" w:cs="Times New Roman"/>
+          <w:color w:val="000000"/>
+        </w:rPr>
+        <w:lastRenderedPageBreak/>
+        <w:t xml:space="preserve">We have added the following text to the “Choice of metadata conventions” section in order to provide a rationale for the choice of Curation Status values: “The </w:t>
+      </w:r>
+      <w:r>
+        <w:rPr>
+          <w:rFonts w:eastAsia="Times New Roman" w:cs="Times New Roman"/>
+          <w:color w:val="000000"/>
+        </w:rPr>
+        <w:t xml:space="preserve">OBI </w:t>
+      </w:r>
+      <w:r>
+        <w:rPr>
+          <w:rFonts w:eastAsia="Times New Roman" w:cs="Times New Roman"/>
+          <w:color w:val="000000"/>
+        </w:rPr>
+        <w:t>metadata schem</w:t>
+      </w:r>
+      <w:r>
+        <w:rPr>
+          <w:rFonts w:eastAsia="Times New Roman" w:cs="Times New Roman"/>
+          <w:color w:val="000000"/>
+          <w:shd w:val="clear" w:color="auto" w:fill="FFFFFF"/>
+        </w:rPr>
+        <w:t>e specif</w:t>
+      </w:r>
+      <w:r>
+        <w:rPr>
+          <w:rFonts w:eastAsia="Times New Roman" w:cs="Times New Roman"/>
+          <w:color w:val="000000"/>
+        </w:rPr>
+        <w:t>ication includes definitions of</w:t>
+      </w:r>
+      <w:r>
+        <w:rPr>
+          <w:rFonts w:eastAsia="Times New Roman" w:cs="Times New Roman"/>
+          <w:color w:val="000000"/>
+        </w:rPr>
+        <w:t xml:space="preserve"> </w:t>
+      </w:r>
+      <w:r>
+        <w:rPr>
+          <w:rFonts w:eastAsia="Times New Roman" w:cs="Times New Roman"/>
+          <w:color w:val="000000"/>
+        </w:rPr>
+        <w:t>the curation status values (</w:t>
+      </w:r>
+      <w:r>
+        <w:rPr>
+          <w:rFonts w:eastAsia="Times New Roman" w:cs="Times New Roman"/>
+          <w:color w:val="000000"/>
+        </w:rPr>
+        <w:t xml:space="preserve">example </w:t>
+      </w:r>
+      <w:r>
+        <w:rPr>
+          <w:rFonts w:eastAsia="Times New Roman" w:cs="Times New Roman"/>
+          <w:color w:val="000000"/>
+        </w:rPr>
+        <w:t>shown in Table 1). Their choice is reflective of the discussion about the term occurring amongst OBI developers. For example, terms that have been discussed on an OBI developers call and agreed upon for inclusion are ‘ready for release’. Terms that have been added following an agreed upon pattern but not reviewed by anyone but the term editor are ‘pending final vetting’. “</w:t>
+      </w:r>
+    </w:p>
+    <w:p>
+      <w:pPr>
+        <w:spacing w:after="240" w:line="240" w:lineRule="auto"/>
+        <w:rPr>
+          <w:rFonts w:eastAsia="Times New Roman" w:cs="Times New Roman"/>
+          <w:i/>
+        </w:rPr>
+      </w:pPr>
+      <w:r>
+        <w:rPr>
+          <w:rFonts w:eastAsia="Times New Roman" w:cs="Times New Roman"/>
+          <w:i/>
+          <w:color w:val="000000"/>
+        </w:rPr>
+        <w:t>16</w:t>
+      </w:r>
+      <w:r>
+        <w:rPr>
+          <w:rFonts w:eastAsia="Times New Roman" w:cs="Times New Roman"/>
+          <w:i/>
+          <w:color w:val="000000"/>
+        </w:rPr>
+        <w:t>. Results, line 397: would say "a NIAID Bioinformatics Resource Center" not "an NIAID..."</w:t>
+      </w:r>
+    </w:p>
+    <w:p>
+      <w:pPr>
+        <w:spacing w:after="240" w:line="240" w:lineRule="auto"/>
+        <w:rPr>
+          <w:rFonts w:eastAsia="Times New Roman" w:cs="Times New Roman"/>
+        </w:rPr>
+      </w:pPr>
+      <w:r>
+        <w:rPr>
+          <w:rFonts w:eastAsia="Times New Roman" w:cs="Times New Roman"/>
+          <w:color w:val="000000"/>
+        </w:rPr>
+        <w:t xml:space="preserve">Actually, </w:t>
+      </w:r>
+      <w:r>
+        <w:rPr>
+          <w:rFonts w:eastAsia="Times New Roman" w:cs="Times New Roman"/>
+          <w:color w:val="000000"/>
+        </w:rPr>
+        <w:t>"an" goes before a word beginning with a vowel sound. The *letter* "n" sounds like "e-n" when just speaking the letter. http://www.englishpage.com/articles/a-vs-an.htm</w:t>
+      </w:r>
+    </w:p>
+    <w:p>
+      <w:pPr>
+        <w:spacing w:after="240" w:line="240" w:lineRule="auto"/>
+        <w:rPr>
+          <w:rFonts w:eastAsia="Times New Roman" w:cs="Times New Roman"/>
+          <w:i/>
+        </w:rPr>
+      </w:pPr>
+      <w:r>
+        <w:rPr>
+          <w:rFonts w:eastAsia="Times New Roman" w:cs="Times New Roman"/>
+          <w:i/>
+          <w:color w:val="000000"/>
+        </w:rPr>
+        <w:t>17</w:t>
+      </w:r>
+      <w:r>
+        <w:rPr>
+          <w:rFonts w:eastAsia="Times New Roman" w:cs="Times New Roman"/>
+          <w:i/>
+          <w:color w:val="000000"/>
+        </w:rPr>
+        <w:t>. Results, lines 418-19: grammatical problems. Please fix. Specifically, "...capturing phenotype information resulting experiments in which..." is awkward and confusing.</w:t>
+      </w:r>
+    </w:p>
+    <w:p>
+      <w:pPr>
+        <w:spacing w:after="240" w:line="240" w:lineRule="auto"/>
+        <w:rPr>
+          <w:rFonts w:eastAsia="Times New Roman" w:cs="Times New Roman"/>
+        </w:rPr>
+      </w:pPr>
+      <w:r>
+        <w:rPr>
+          <w:rFonts w:eastAsia="Times New Roman" w:cs="Times New Roman"/>
+          <w:color w:val="000000"/>
+        </w:rPr>
+        <w:t>We have edited the section as follows:</w:t>
+      </w:r>
+      <w:r>
+        <w:rPr>
+          <w:rFonts w:eastAsia="Times New Roman" w:cs="Times New Roman"/>
+        </w:rPr>
+        <w:t xml:space="preserve"> </w:t>
+      </w:r>
+      <w:r>
+        <w:rPr>
+          <w:rFonts w:eastAsia="Times New Roman" w:cs="Times New Roman"/>
+          <w:color w:val="000000"/>
+        </w:rPr>
+        <w:t>“</w:t>
+      </w:r>
+      <w:r>
+        <w:rPr>
+          <w:rFonts w:eastAsia="Times New Roman" w:cs="Times New Roman"/>
+          <w:color w:val="000000"/>
+        </w:rPr>
+        <w:t>In OBI, we describe the genotype of an isolate by first referring to the process of specimen collection that resulted in the physical isolate, followed by the sequencing experiment that was performed on the isolate, which provided the genotype information.</w:t>
+      </w:r>
+      <w:r>
+        <w:rPr>
+          <w:rFonts w:eastAsia="Times New Roman" w:cs="Times New Roman"/>
+          <w:color w:val="000000"/>
+        </w:rPr>
+        <w:t>”</w:t>
+      </w:r>
+    </w:p>
+    <w:p>
+      <w:pPr>
         <w:spacing w:after="0" w:line="240" w:lineRule="auto"/>
         <w:rPr>
           <w:rFonts w:eastAsia="Times New Roman" w:cs="Times New Roman"/>
-        </w:rPr>
-      </w:pPr>
-    </w:p>
-    <w:p>
-      <w:pPr>
-        <w:spacing w:after="240" w:line="240" w:lineRule="auto"/>
+          <w:color w:val="000000"/>
+        </w:rPr>
+      </w:pPr>
+      <w:r>
+        <w:rPr>
+          <w:rFonts w:eastAsia="Times New Roman" w:cs="Times New Roman"/>
+          <w:color w:val="000000"/>
+        </w:rPr>
+        <w:t>And</w:t>
+      </w:r>
+    </w:p>
+    <w:p>
+      <w:pPr>
+        <w:spacing w:after="0" w:line="240" w:lineRule="auto"/>
+        <w:rPr>
+          <w:rFonts w:eastAsia="Times New Roman" w:cs="Times New Roman"/>
+        </w:rPr>
+      </w:pPr>
+    </w:p>
+    <w:p>
+      <w:pPr>
+        <w:spacing w:after="240" w:line="240" w:lineRule="auto"/>
+        <w:rPr>
+          <w:rFonts w:eastAsia="Times New Roman" w:cs="Times New Roman"/>
+        </w:rPr>
+      </w:pPr>
+      <w:r>
+        <w:rPr>
+          <w:rFonts w:eastAsia="Times New Roman" w:cs="Times New Roman"/>
+          <w:color w:val="000000"/>
+        </w:rPr>
+        <w:t>“</w:t>
+      </w:r>
+      <w:r>
+        <w:rPr>
+          <w:rFonts w:eastAsia="Times New Roman" w:cs="Times New Roman"/>
+          <w:color w:val="000000"/>
+        </w:rPr>
+        <w:t>The same approach is used for the more complex task of capturing phenotype information obtained by genetically modifying parasites.</w:t>
+      </w:r>
+      <w:r>
+        <w:rPr>
+          <w:rFonts w:eastAsia="Times New Roman" w:cs="Times New Roman"/>
+          <w:color w:val="000000"/>
+        </w:rPr>
+        <w:t>”</w:t>
+      </w:r>
+    </w:p>
+    <w:p>
+      <w:pPr>
+        <w:spacing w:after="240" w:line="240" w:lineRule="auto"/>
+        <w:rPr>
+          <w:rFonts w:eastAsia="Times New Roman" w:cs="Times New Roman"/>
+          <w:i/>
+        </w:rPr>
+      </w:pPr>
+      <w:r>
+        <w:rPr>
+          <w:rFonts w:eastAsia="Times New Roman" w:cs="Times New Roman"/>
+          <w:i/>
+          <w:color w:val="000000"/>
+          <w:shd w:val="clear" w:color="auto" w:fill="FFFFFF"/>
+        </w:rPr>
+        <w:t>18</w:t>
+      </w:r>
+      <w:r>
+        <w:rPr>
+          <w:rFonts w:eastAsia="Times New Roman" w:cs="Times New Roman"/>
+          <w:i/>
+          <w:color w:val="000000"/>
+          <w:shd w:val="clear" w:color="auto" w:fill="FFFFFF"/>
+        </w:rPr>
+        <w:t>. Results, figure 4, lines 427-433: this is a diagram of instances, and not types, correct? Not every assay as a "product of gene of interest" as specified input, after all. Either way, would clarify.</w:t>
+      </w:r>
+    </w:p>
+    <w:p>
+      <w:pPr>
+        <w:spacing w:after="240" w:line="240" w:lineRule="auto"/>
+        <w:rPr>
+          <w:rFonts w:eastAsia="Times New Roman" w:cs="Times New Roman"/>
+        </w:rPr>
+      </w:pPr>
+      <w:r>
         <w:rPr>
           <w:rFonts w:eastAsia="Times New Roman" w:cs="Times New Roman"/>
           <w:iCs/>
           <w:color w:val="000000"/>
         </w:rPr>
-      </w:pPr>
+        <w:t xml:space="preserve">The reviewer is correct, this is a diagram of instances; the label in the boxes indicates a class that is being instantiated. The Figure 4 legend has been </w:t>
+      </w:r>
+      <w:r>
+        <w:t>updated accordingly</w:t>
+      </w:r>
       <w:r>
         <w:rPr>
           <w:rFonts w:eastAsia="Times New Roman" w:cs="Times New Roman"/>
           <w:iCs/>
           <w:color w:val="000000"/>
         </w:rPr>
-        <w:t xml:space="preserve">Thanks for catching this. We actually included an outdated version in the original submission. We now have included the correct version which has more color coding. </w:t>
-      </w:r>
-    </w:p>
-    <w:p>
-      <w:pPr>
-        <w:spacing w:after="0" w:line="240" w:lineRule="auto"/>
-        <w:rPr>
-          <w:rFonts w:eastAsia="Times New Roman" w:cs="Times New Roman"/>
-        </w:rPr>
-      </w:pPr>
-    </w:p>
-    <w:p>
-      <w:pPr>
-        <w:spacing w:after="240" w:line="240" w:lineRule="auto"/>
-        <w:rPr>
-          <w:rFonts w:eastAsia="Times New Roman" w:cs="Times New Roman"/>
-          <w:i/>
-        </w:rPr>
-      </w:pPr>
-      <w:r>
-        <w:rPr>
-          <w:rFonts w:eastAsia="Times New Roman" w:cs="Times New Roman"/>
-          <w:i/>
-          <w:color w:val="000000"/>
-        </w:rPr>
-        <w:lastRenderedPageBreak/>
-        <w:t>1</w:t>
-      </w:r>
-      <w:r>
-        <w:rPr>
-          <w:rFonts w:eastAsia="Times New Roman" w:cs="Times New Roman"/>
-          <w:i/>
-          <w:color w:val="000000"/>
-        </w:rPr>
-        <w:t>5</w:t>
-      </w:r>
-      <w:r>
-        <w:rPr>
-          <w:rFonts w:eastAsia="Times New Roman" w:cs="Times New Roman"/>
-          <w:i/>
-          <w:color w:val="000000"/>
-        </w:rPr>
-        <w:t>. Results, table 1: What is the rationale for the values of curation status annotation? How were these values chosen and how are they used? An example would be nice.</w:t>
-      </w:r>
-    </w:p>
-    <w:p>
-      <w:pPr>
-        <w:spacing w:after="240" w:line="240" w:lineRule="auto"/>
-        <w:rPr>
-          <w:rFonts w:eastAsia="Times New Roman" w:cs="Times New Roman"/>
-        </w:rPr>
-      </w:pPr>
-      <w:r>
-        <w:rPr>
-          <w:rFonts w:eastAsia="Times New Roman" w:cs="Times New Roman"/>
-          <w:color w:val="000000"/>
-        </w:rPr>
-        <w:t xml:space="preserve">We have added the following text to the “Choice of metadata conventions” section in order to provide a rationale for the choice of Curation Status values: “The </w:t>
-      </w:r>
-      <w:r>
-        <w:rPr>
-          <w:rFonts w:eastAsia="Times New Roman" w:cs="Times New Roman"/>
-          <w:color w:val="000000"/>
-        </w:rPr>
-        <w:t xml:space="preserve">OBI </w:t>
-      </w:r>
-      <w:r>
-        <w:rPr>
-          <w:rFonts w:eastAsia="Times New Roman" w:cs="Times New Roman"/>
-          <w:color w:val="000000"/>
-        </w:rPr>
-        <w:t>metadata schem</w:t>
-      </w:r>
-      <w:r>
-        <w:rPr>
-          <w:rFonts w:eastAsia="Times New Roman" w:cs="Times New Roman"/>
-          <w:color w:val="000000"/>
-          <w:shd w:val="clear" w:color="auto" w:fill="FFFFFF"/>
-        </w:rPr>
-        <w:t>e specif</w:t>
-      </w:r>
-      <w:r>
-        <w:rPr>
-          <w:rFonts w:eastAsia="Times New Roman" w:cs="Times New Roman"/>
-          <w:color w:val="000000"/>
-        </w:rPr>
-        <w:t>ication includes definitions of</w:t>
-      </w:r>
-      <w:r>
-        <w:rPr>
-          <w:rFonts w:eastAsia="Times New Roman" w:cs="Times New Roman"/>
-          <w:color w:val="000000"/>
-        </w:rPr>
-        <w:t xml:space="preserve"> </w:t>
-      </w:r>
-      <w:r>
-        <w:rPr>
-          <w:rFonts w:eastAsia="Times New Roman" w:cs="Times New Roman"/>
-          <w:color w:val="000000"/>
-        </w:rPr>
-        <w:t>the curation status values (</w:t>
-      </w:r>
-      <w:r>
-        <w:rPr>
-          <w:rFonts w:eastAsia="Times New Roman" w:cs="Times New Roman"/>
-          <w:color w:val="000000"/>
-        </w:rPr>
-        <w:t xml:space="preserve">example </w:t>
-      </w:r>
-      <w:r>
-        <w:rPr>
-          <w:rFonts w:eastAsia="Times New Roman" w:cs="Times New Roman"/>
-          <w:color w:val="000000"/>
-        </w:rPr>
-        <w:t>shown in Table 1). Their choice is reflective of the discussion about the term occurring amongst OBI developers. For example, terms that have been discussed on an OBI developers call and agreed upon for inclusion are ‘ready for release’. Terms that have been added following an agreed upon pattern but not reviewed by anyone but the term editor are ‘pending final vetting’. “</w:t>
-      </w:r>
-    </w:p>
-    <w:p>
-      <w:pPr>
-        <w:spacing w:after="240" w:line="240" w:lineRule="auto"/>
-        <w:rPr>
-          <w:rFonts w:eastAsia="Times New Roman" w:cs="Times New Roman"/>
-          <w:i/>
-        </w:rPr>
-      </w:pPr>
-      <w:r>
-        <w:rPr>
-          <w:rFonts w:eastAsia="Times New Roman" w:cs="Times New Roman"/>
-          <w:i/>
-          <w:color w:val="000000"/>
-        </w:rPr>
-        <w:t>16</w:t>
-      </w:r>
-      <w:r>
-        <w:rPr>
-          <w:rFonts w:eastAsia="Times New Roman" w:cs="Times New Roman"/>
-          <w:i/>
-          <w:color w:val="000000"/>
-        </w:rPr>
-        <w:t>. Results, line 397: would say "a NIAID Bioinformatics Resource Center" not "an NIAID..."</w:t>
-      </w:r>
-    </w:p>
-    <w:p>
-      <w:pPr>
-        <w:spacing w:after="240" w:line="240" w:lineRule="auto"/>
-        <w:rPr>
-          <w:rFonts w:eastAsia="Times New Roman" w:cs="Times New Roman"/>
-        </w:rPr>
-      </w:pPr>
-      <w:r>
-        <w:rPr>
-          <w:rFonts w:eastAsia="Times New Roman" w:cs="Times New Roman"/>
-          <w:color w:val="000000"/>
-        </w:rPr>
-        <w:t xml:space="preserve">Actually, </w:t>
-      </w:r>
-      <w:r>
-        <w:rPr>
-          <w:rFonts w:eastAsia="Times New Roman" w:cs="Times New Roman"/>
-          <w:color w:val="000000"/>
-        </w:rPr>
-        <w:t>"</w:t>
-      </w:r>
-      <w:proofErr w:type="gramStart"/>
-      <w:r>
-        <w:rPr>
-          <w:rFonts w:eastAsia="Times New Roman" w:cs="Times New Roman"/>
-          <w:color w:val="000000"/>
-        </w:rPr>
-        <w:t>an</w:t>
-      </w:r>
-      <w:proofErr w:type="gramEnd"/>
-      <w:r>
-        <w:rPr>
-          <w:rFonts w:eastAsia="Times New Roman" w:cs="Times New Roman"/>
-          <w:color w:val="000000"/>
-        </w:rPr>
-        <w:t>" goes before a word beginning with a vowel sound. The *letter* "n" sounds like "e-n" when just speaking the letter. http://www.englishpage.com/articles/a-vs-an.htm</w:t>
-      </w:r>
-    </w:p>
-    <w:p>
-      <w:pPr>
-        <w:spacing w:after="240" w:line="240" w:lineRule="auto"/>
-        <w:rPr>
-          <w:rFonts w:eastAsia="Times New Roman" w:cs="Times New Roman"/>
-          <w:i/>
-        </w:rPr>
-      </w:pPr>
-      <w:r>
-        <w:rPr>
-          <w:rFonts w:eastAsia="Times New Roman" w:cs="Times New Roman"/>
-          <w:i/>
-          <w:color w:val="000000"/>
-        </w:rPr>
-        <w:t>17</w:t>
-      </w:r>
-      <w:r>
-        <w:rPr>
-          <w:rFonts w:eastAsia="Times New Roman" w:cs="Times New Roman"/>
-          <w:i/>
-          <w:color w:val="000000"/>
-        </w:rPr>
-        <w:t>. Results, lines 418-19: grammatical problems. Please fix. Specifically, "...capturing phenotype information resulting experiments in which..." is awkward and confusing.</w:t>
-      </w:r>
-    </w:p>
-    <w:p>
-      <w:pPr>
-        <w:spacing w:after="240" w:line="240" w:lineRule="auto"/>
-        <w:rPr>
-          <w:rFonts w:eastAsia="Times New Roman" w:cs="Times New Roman"/>
-        </w:rPr>
-      </w:pPr>
-      <w:r>
-        <w:rPr>
-          <w:rFonts w:eastAsia="Times New Roman" w:cs="Times New Roman"/>
-          <w:color w:val="000000"/>
-        </w:rPr>
-        <w:t>We have edited the section as follows:</w:t>
-      </w:r>
-    </w:p>
-    <w:p>
-      <w:pPr>
-        <w:spacing w:after="0" w:line="240" w:lineRule="auto"/>
-        <w:rPr>
-          <w:rFonts w:eastAsia="Times New Roman" w:cs="Times New Roman"/>
-        </w:rPr>
-      </w:pPr>
-      <w:r>
-        <w:rPr>
-          <w:rFonts w:eastAsia="Times New Roman" w:cs="Times New Roman"/>
-          <w:color w:val="000000"/>
-        </w:rPr>
-        <w:t>“</w:t>
-      </w:r>
-      <w:r>
-        <w:rPr>
-          <w:rFonts w:eastAsia="Times New Roman" w:cs="Times New Roman"/>
-          <w:color w:val="000000"/>
-        </w:rPr>
-        <w:t>In OBI, we describe the genotype of an isolate by first referring to the process of specimen collection that resulted in the physical isolate, followed by the sequencing experiment that was performed on the isolate, which provided the genotype information.</w:t>
-      </w:r>
-      <w:r>
-        <w:rPr>
-          <w:rFonts w:eastAsia="Times New Roman" w:cs="Times New Roman"/>
-          <w:color w:val="000000"/>
-        </w:rPr>
-        <w:t>”</w:t>
-      </w:r>
-    </w:p>
-    <w:p>
-      <w:pPr>
-        <w:spacing w:after="0" w:line="240" w:lineRule="auto"/>
-        <w:rPr>
-          <w:rFonts w:eastAsia="Times New Roman" w:cs="Times New Roman"/>
-          <w:color w:val="000000"/>
-        </w:rPr>
-      </w:pPr>
-    </w:p>
-    <w:p>
-      <w:pPr>
-        <w:spacing w:after="0" w:line="240" w:lineRule="auto"/>
-        <w:rPr>
-          <w:rFonts w:eastAsia="Times New Roman" w:cs="Times New Roman"/>
-          <w:color w:val="000000"/>
-        </w:rPr>
-      </w:pPr>
-      <w:r>
-        <w:rPr>
-          <w:rFonts w:eastAsia="Times New Roman" w:cs="Times New Roman"/>
-          <w:color w:val="000000"/>
-        </w:rPr>
-        <w:t>And</w:t>
-      </w:r>
-    </w:p>
-    <w:p>
-      <w:pPr>
-        <w:spacing w:after="0" w:line="240" w:lineRule="auto"/>
-        <w:rPr>
-          <w:rFonts w:eastAsia="Times New Roman" w:cs="Times New Roman"/>
-        </w:rPr>
-      </w:pPr>
-    </w:p>
-    <w:p>
-      <w:pPr>
-        <w:spacing w:after="240" w:line="240" w:lineRule="auto"/>
-        <w:rPr>
-          <w:rFonts w:eastAsia="Times New Roman" w:cs="Times New Roman"/>
-        </w:rPr>
-      </w:pPr>
-      <w:r>
-        <w:rPr>
-          <w:rFonts w:eastAsia="Times New Roman" w:cs="Times New Roman"/>
-          <w:color w:val="000000"/>
-        </w:rPr>
-        <w:t>“</w:t>
-      </w:r>
-      <w:r>
-        <w:rPr>
-          <w:rFonts w:eastAsia="Times New Roman" w:cs="Times New Roman"/>
-          <w:color w:val="000000"/>
-        </w:rPr>
-        <w:t>The same approach is used for the more complex task of capturing phenotype information obtained by genetically modifying parasites.</w:t>
-      </w:r>
-      <w:r>
-        <w:rPr>
-          <w:rFonts w:eastAsia="Times New Roman" w:cs="Times New Roman"/>
-          <w:color w:val="000000"/>
-        </w:rPr>
-        <w:t>”</w:t>
-      </w:r>
-    </w:p>
-    <w:p>
-      <w:pPr>
-        <w:spacing w:after="240" w:line="240" w:lineRule="auto"/>
-        <w:rPr>
-          <w:rFonts w:eastAsia="Times New Roman" w:cs="Times New Roman"/>
-          <w:i/>
-        </w:rPr>
-      </w:pPr>
-      <w:r>
-        <w:rPr>
-          <w:rFonts w:eastAsia="Times New Roman" w:cs="Times New Roman"/>
-          <w:i/>
-          <w:color w:val="000000"/>
-          <w:shd w:val="clear" w:color="auto" w:fill="FFFFFF"/>
-        </w:rPr>
-        <w:t>18</w:t>
-      </w:r>
-      <w:r>
-        <w:rPr>
-          <w:rFonts w:eastAsia="Times New Roman" w:cs="Times New Roman"/>
-          <w:i/>
-          <w:color w:val="000000"/>
-          <w:shd w:val="clear" w:color="auto" w:fill="FFFFFF"/>
-        </w:rPr>
-        <w:t xml:space="preserve">. Results, figure 4, </w:t>
-      </w:r>
-      <w:proofErr w:type="gramStart"/>
-      <w:r>
-        <w:rPr>
-          <w:rFonts w:eastAsia="Times New Roman" w:cs="Times New Roman"/>
-          <w:i/>
-          <w:color w:val="000000"/>
-          <w:shd w:val="clear" w:color="auto" w:fill="FFFFFF"/>
-        </w:rPr>
-        <w:t>lines</w:t>
-      </w:r>
-      <w:proofErr w:type="gramEnd"/>
-      <w:r>
-        <w:rPr>
-          <w:rFonts w:eastAsia="Times New Roman" w:cs="Times New Roman"/>
-          <w:i/>
-          <w:color w:val="000000"/>
-          <w:shd w:val="clear" w:color="auto" w:fill="FFFFFF"/>
-        </w:rPr>
-        <w:t xml:space="preserve"> 427-433: this is a diagram of instances, and not types, correct? Not every assay as a "product of gene of interest" as specified input, after all. Either way, would clarify.</w:t>
-      </w:r>
-    </w:p>
-    <w:p>
-      <w:pPr>
-        <w:spacing w:after="240" w:line="240" w:lineRule="auto"/>
-        <w:rPr>
-          <w:rFonts w:eastAsia="Times New Roman" w:cs="Times New Roman"/>
-        </w:rPr>
-      </w:pPr>
-      <w:r>
-        <w:rPr>
-          <w:rFonts w:eastAsia="Times New Roman" w:cs="Times New Roman"/>
-          <w:iCs/>
-          <w:color w:val="000000"/>
-        </w:rPr>
-        <w:t xml:space="preserve">The reviewer is correct, this is a diagram of instances; the label in the boxes indicates a class that is being instantiated. The Figure 4 legend has been </w:t>
-      </w:r>
-      <w:r>
-        <w:t>updated accordingly</w:t>
-      </w:r>
-      <w:r>
-        <w:rPr>
-          <w:rFonts w:eastAsia="Times New Roman" w:cs="Times New Roman"/>
-          <w:iCs/>
-          <w:color w:val="000000"/>
-        </w:rPr>
         <w:t xml:space="preserve"> to include: “The representation is at the instance levels, i.e. not all assays will have the specified inputs and outputs. The class mentions are to indicate what is being instantiated.” </w:t>
       </w:r>
     </w:p>
@@ -1660,17 +1536,15 @@
           <w:rFonts w:eastAsia="Times New Roman" w:cs="Times New Roman"/>
           <w:color w:val="000000"/>
         </w:rPr>
-        <w:t xml:space="preserve">We have edited this section, removing grammatical errors and breaking it down into shorter sentences. </w:t>
-      </w:r>
-    </w:p>
-    <w:p>
-      <w:pPr>
-        <w:spacing w:after="240" w:line="240" w:lineRule="auto"/>
-        <w:rPr>
-          <w:rFonts w:eastAsia="Times New Roman" w:cs="Times New Roman"/>
-          <w:color w:val="000000"/>
-        </w:rPr>
-      </w:pPr>
+        <w:t xml:space="preserve">We have edited this section, removing grammatical errors and breaking </w:t>
+      </w:r>
+      <w:r>
+        <w:rPr>
+          <w:rFonts w:eastAsia="Times New Roman" w:cs="Times New Roman"/>
+          <w:color w:val="000000"/>
+        </w:rPr>
+        <w:t xml:space="preserve">it down into shorter sentences: </w:t>
+      </w:r>
       <w:r>
         <w:rPr>
           <w:rFonts w:eastAsia="Times New Roman" w:cs="Times New Roman"/>
@@ -1686,9 +1560,17 @@
           <w:szCs w:val="19"/>
           <w:shd w:val="clear" w:color="auto" w:fill="FFFFFF"/>
         </w:rPr>
-        <w:t xml:space="preserve">The ISA model is supported by a set of software applications to configure annotation requirements and create ISA tables, load information into databases and convert ISA representations into a range of formats for deposition to public repositories (e.g. ENA [37], </w:t>
-      </w:r>
-      <w:proofErr w:type="spellStart"/>
+        <w:t>The ISA model is supported by a set of software applications to configure annotation requirements and create ISA tables, load information into databases and convert ISA representations into a range of formats for deposition to public repositories (e.g. ENA [37], ArrayExpress [38]). The workflow of the ISA system has been validated and to be compatible with existing technology centric formats (e.g. MAGE-TAB for ArrayExpress [37] and SRA-XML for ENA [36], respectively). It can be applied to import data into analysis environments or publish</w:t>
+      </w:r>
+      <w:r>
+        <w:rPr>
+          <w:rFonts w:ascii="Arial" w:hAnsi="Arial" w:cs="Arial"/>
+          <w:color w:val="222222"/>
+          <w:sz w:val="19"/>
+          <w:szCs w:val="19"/>
+        </w:rPr>
+        <w:br/>
+      </w:r>
       <w:r>
         <w:rPr>
           <w:rFonts w:ascii="Arial" w:hAnsi="Arial" w:cs="Arial"/>
@@ -1697,9 +1579,17 @@
           <w:szCs w:val="19"/>
           <w:shd w:val="clear" w:color="auto" w:fill="FFFFFF"/>
         </w:rPr>
-        <w:t>ArrayExpress</w:t>
-      </w:r>
-      <w:proofErr w:type="spellEnd"/>
+        <w:t>experimental metadata alongside a narrative article [38-41]</w:t>
+      </w:r>
+      <w:r>
+        <w:rPr>
+          <w:rFonts w:ascii="Arial" w:hAnsi="Arial" w:cs="Arial"/>
+          <w:color w:val="222222"/>
+          <w:sz w:val="19"/>
+          <w:szCs w:val="19"/>
+        </w:rPr>
+        <w:br/>
+      </w:r>
       <w:r>
         <w:rPr>
           <w:rFonts w:ascii="Arial" w:hAnsi="Arial" w:cs="Arial"/>
@@ -1708,141 +1598,49 @@
           <w:szCs w:val="19"/>
           <w:shd w:val="clear" w:color="auto" w:fill="FFFFFF"/>
         </w:rPr>
-        <w:t xml:space="preserve"> [38]). The workflow of the ISA system has been validated and to be compatible with existing technology centric formats (e.g. MAGE-TAB for </w:t>
-      </w:r>
-      <w:proofErr w:type="spellStart"/>
-      <w:r>
-        <w:rPr>
-          <w:rFonts w:ascii="Arial" w:hAnsi="Arial" w:cs="Arial"/>
-          <w:color w:val="222222"/>
-          <w:sz w:val="19"/>
-          <w:szCs w:val="19"/>
-          <w:shd w:val="clear" w:color="auto" w:fill="FFFFFF"/>
-        </w:rPr>
-        <w:t>ArrayExpress</w:t>
-      </w:r>
-      <w:proofErr w:type="spellEnd"/>
-      <w:r>
-        <w:rPr>
-          <w:rFonts w:ascii="Arial" w:hAnsi="Arial" w:cs="Arial"/>
-          <w:color w:val="222222"/>
-          <w:sz w:val="19"/>
-          <w:szCs w:val="19"/>
-          <w:shd w:val="clear" w:color="auto" w:fill="FFFFFF"/>
-        </w:rPr>
-        <w:t xml:space="preserve"> [37] </w:t>
-      </w:r>
-      <w:r>
-        <w:rPr>
-          <w:rFonts w:ascii="Arial" w:hAnsi="Arial" w:cs="Arial"/>
-          <w:color w:val="222222"/>
-          <w:sz w:val="19"/>
-          <w:szCs w:val="19"/>
-          <w:shd w:val="clear" w:color="auto" w:fill="FFFFFF"/>
+        <w:t>above.”</w:t>
+      </w:r>
+    </w:p>
+    <w:p>
+      <w:pPr>
+        <w:spacing w:after="240" w:line="240" w:lineRule="auto"/>
+        <w:rPr>
+          <w:rFonts w:eastAsia="Times New Roman" w:cs="Times New Roman"/>
+          <w:i/>
+        </w:rPr>
+      </w:pPr>
+      <w:r>
+        <w:rPr>
+          <w:rFonts w:eastAsia="Times New Roman" w:cs="Times New Roman"/>
+          <w:i/>
+          <w:color w:val="000000"/>
+        </w:rPr>
+        <w:t>2</w:t>
+      </w:r>
+      <w:r>
+        <w:rPr>
+          <w:rFonts w:eastAsia="Times New Roman" w:cs="Times New Roman"/>
+          <w:i/>
+          <w:color w:val="000000"/>
+        </w:rPr>
+        <w:t>1</w:t>
+      </w:r>
+      <w:r>
+        <w:rPr>
+          <w:rFonts w:eastAsia="Times New Roman" w:cs="Times New Roman"/>
+          <w:i/>
+          <w:color w:val="000000"/>
+        </w:rPr>
+        <w:t xml:space="preserve">. Results, lines 455-457: gets confusing at points. Suggest editing for clarity. You mean the developers of ISA requested that terms be added to OBI for measurement and technology types, correct? What is an </w:t>
+      </w:r>
+      <w:r>
+        <w:rPr>
+          <w:rFonts w:eastAsia="Times New Roman" w:cs="Times New Roman"/>
+          <w:i/>
+          <w:color w:val="000000"/>
         </w:rPr>
         <w:lastRenderedPageBreak/>
-        <w:t>and SRA-XML for ENA [36], respectively). It can be applied to import data into analysis environments or publish</w:t>
-      </w:r>
-      <w:r>
-        <w:rPr>
-          <w:rFonts w:ascii="Arial" w:hAnsi="Arial" w:cs="Arial"/>
-          <w:color w:val="222222"/>
-          <w:sz w:val="19"/>
-          <w:szCs w:val="19"/>
-        </w:rPr>
-        <w:br/>
-      </w:r>
-      <w:r>
-        <w:rPr>
-          <w:rFonts w:ascii="Arial" w:hAnsi="Arial" w:cs="Arial"/>
-          <w:color w:val="222222"/>
-          <w:sz w:val="19"/>
-          <w:szCs w:val="19"/>
-          <w:shd w:val="clear" w:color="auto" w:fill="FFFFFF"/>
-        </w:rPr>
-        <w:t>experimental metadata alongside a narrative article [38-41</w:t>
-      </w:r>
-      <w:proofErr w:type="gramStart"/>
-      <w:r>
-        <w:rPr>
-          <w:rFonts w:ascii="Arial" w:hAnsi="Arial" w:cs="Arial"/>
-          <w:color w:val="222222"/>
-          <w:sz w:val="19"/>
-          <w:szCs w:val="19"/>
-          <w:shd w:val="clear" w:color="auto" w:fill="FFFFFF"/>
-        </w:rPr>
-        <w:t>]</w:t>
-      </w:r>
-      <w:proofErr w:type="gramEnd"/>
-      <w:r>
-        <w:rPr>
-          <w:rFonts w:ascii="Arial" w:hAnsi="Arial" w:cs="Arial"/>
-          <w:color w:val="222222"/>
-          <w:sz w:val="19"/>
-          <w:szCs w:val="19"/>
-        </w:rPr>
-        <w:br/>
-      </w:r>
-      <w:r>
-        <w:rPr>
-          <w:rFonts w:ascii="Arial" w:hAnsi="Arial" w:cs="Arial"/>
-          <w:color w:val="222222"/>
-          <w:sz w:val="19"/>
-          <w:szCs w:val="19"/>
-          <w:shd w:val="clear" w:color="auto" w:fill="FFFFFF"/>
-        </w:rPr>
-        <w:t>above.”</w:t>
-      </w:r>
-    </w:p>
-    <w:p>
-      <w:pPr>
-        <w:spacing w:after="240" w:line="240" w:lineRule="auto"/>
-        <w:rPr>
-          <w:rFonts w:eastAsia="Times New Roman" w:cs="Times New Roman"/>
-          <w:i/>
-        </w:rPr>
-      </w:pPr>
-      <w:r>
-        <w:rPr>
-          <w:rFonts w:eastAsia="Times New Roman" w:cs="Times New Roman"/>
-          <w:i/>
-          <w:color w:val="000000"/>
-        </w:rPr>
-        <w:t>2</w:t>
-      </w:r>
-      <w:r>
-        <w:rPr>
-          <w:rFonts w:eastAsia="Times New Roman" w:cs="Times New Roman"/>
-          <w:i/>
-          <w:color w:val="000000"/>
-        </w:rPr>
-        <w:t>1</w:t>
-      </w:r>
-      <w:r>
-        <w:rPr>
-          <w:rFonts w:eastAsia="Times New Roman" w:cs="Times New Roman"/>
-          <w:i/>
-          <w:color w:val="000000"/>
-        </w:rPr>
-        <w:t xml:space="preserve">. Results, lines 455-457: gets confusing at points. Suggest editing for clarity. You mean the developers of ISA requested that terms be added to OBI for measurement and technology types, correct? What is an annotation in ISA vs. an annotation in </w:t>
-      </w:r>
-      <w:proofErr w:type="gramStart"/>
-      <w:r>
-        <w:rPr>
-          <w:rFonts w:eastAsia="Times New Roman" w:cs="Times New Roman"/>
-          <w:i/>
-          <w:color w:val="000000"/>
-        </w:rPr>
-        <w:t>an OWL</w:t>
-      </w:r>
-      <w:proofErr w:type="gramEnd"/>
-      <w:r>
-        <w:rPr>
-          <w:rFonts w:eastAsia="Times New Roman" w:cs="Times New Roman"/>
-          <w:i/>
-          <w:color w:val="000000"/>
-        </w:rPr>
-        <w:t xml:space="preserve"> ontology? How specifically is the ISA 'protocol type" supported by OBI terms, and which ones?</w:t>
+        <w:t>annotation in ISA vs. an annotation in an OWL ontology? How specifically is the ISA 'protocol type" supported by OBI terms, and which ones?</w:t>
       </w:r>
     </w:p>
     <w:p>
@@ -1860,11 +1658,13 @@
         </w:rPr>
         <w:t>The section was edited as follows:</w:t>
       </w:r>
-    </w:p>
-    <w:p>
-      <w:pPr>
-        <w:spacing w:after="240" w:line="240" w:lineRule="auto"/>
-      </w:pPr>
+      <w:r>
+        <w:rPr>
+          <w:rFonts w:eastAsia="Times New Roman" w:cs="Times New Roman"/>
+          <w:color w:val="000000"/>
+        </w:rPr>
+        <w:t xml:space="preserve"> </w:t>
+      </w:r>
       <w:r>
         <w:t>“ISA-Tab syntax encourages the use of controlled terminology whenever possible. OBI is the recommended source of vocabulary to define ISA Assay types via the 'Technology' and 'Measurement' type pairs, as well as to annotate ISA Protocol Type attribute. OBI thus provides key classes whose instances are collected using ISA format.</w:t>
       </w:r>
@@ -2011,664 +1811,567 @@
           <w:rFonts w:eastAsia="Times New Roman" w:cs="Times New Roman"/>
           <w:color w:val="000000"/>
         </w:rPr>
-        <w:t>The section was edited as follows:</w:t>
-      </w:r>
-      <w:r>
-        <w:rPr>
-          <w:rFonts w:eastAsia="Times New Roman" w:cs="Times New Roman"/>
-          <w:color w:val="000000"/>
-          <w:shd w:val="clear" w:color="auto" w:fill="FFFF00"/>
+        <w:t>The section was edited as follows</w:t>
+      </w:r>
+      <w:r>
+        <w:rPr>
+          <w:rFonts w:eastAsia="Times New Roman" w:cs="Times New Roman"/>
+          <w:color w:val="000000"/>
+        </w:rPr>
+        <w:t xml:space="preserve">: </w:t>
+      </w:r>
+      <w:r>
+        <w:t>“</w:t>
+      </w:r>
+      <w:r>
+        <w:t>Generic RDF serialization ensures conversion of ISA assays based on standard patterns. Refinements and specialization can be added by supplying a new mapping between domain specific ISA configurations and OBI representations, thus granting more precision. This extensibility means that representations can improve as OBI and ISA continue to develop. An example of ISA extensions to targeted metagenomics application and mapping to OBI and OBO Foundry resources has been discussed in a detail in [43].</w:t>
+      </w:r>
+      <w:r>
+        <w:t>”</w:t>
+      </w:r>
+    </w:p>
+    <w:p>
+      <w:pPr>
+        <w:spacing w:after="240" w:line="240" w:lineRule="auto"/>
+        <w:rPr>
+          <w:rFonts w:eastAsia="Times New Roman" w:cs="Times New Roman"/>
+          <w:i/>
+        </w:rPr>
+      </w:pPr>
+      <w:r>
+        <w:rPr>
+          <w:rFonts w:eastAsia="Times New Roman" w:cs="Times New Roman"/>
+          <w:i/>
+          <w:color w:val="000000"/>
+        </w:rPr>
+        <w:t>2</w:t>
+      </w:r>
+      <w:r>
+        <w:rPr>
+          <w:rFonts w:eastAsia="Times New Roman" w:cs="Times New Roman"/>
+          <w:i/>
+          <w:color w:val="000000"/>
+        </w:rPr>
+        <w:t>4</w:t>
+      </w:r>
+      <w:r>
+        <w:rPr>
+          <w:rFonts w:eastAsia="Times New Roman" w:cs="Times New Roman"/>
+          <w:i/>
+          <w:color w:val="000000"/>
+        </w:rPr>
+        <w:t>. Discussion, line 505: suggest changing 'between' to 'among' as there are surely more than two individuals.</w:t>
+      </w:r>
+    </w:p>
+    <w:p>
+      <w:pPr>
+        <w:spacing w:after="240" w:line="240" w:lineRule="auto"/>
+        <w:rPr>
+          <w:rFonts w:eastAsia="Times New Roman" w:cs="Times New Roman"/>
+        </w:rPr>
+      </w:pPr>
+      <w:r>
+        <w:rPr>
+          <w:rFonts w:eastAsia="Times New Roman" w:cs="Times New Roman"/>
+          <w:color w:val="000000"/>
+        </w:rPr>
+        <w:t>This edit has been made.</w:t>
+      </w:r>
+    </w:p>
+    <w:p>
+      <w:pPr>
+        <w:spacing w:after="240" w:line="240" w:lineRule="auto"/>
+        <w:rPr>
+          <w:rFonts w:eastAsia="Times New Roman" w:cs="Times New Roman"/>
+          <w:i/>
+        </w:rPr>
+      </w:pPr>
+      <w:r>
+        <w:rPr>
+          <w:rFonts w:eastAsia="Times New Roman" w:cs="Times New Roman"/>
+          <w:i/>
+          <w:color w:val="000000"/>
+        </w:rPr>
+        <w:t>2</w:t>
+      </w:r>
+      <w:r>
+        <w:rPr>
+          <w:rFonts w:eastAsia="Times New Roman" w:cs="Times New Roman"/>
+          <w:i/>
+          <w:color w:val="000000"/>
+        </w:rPr>
+        <w:t>5</w:t>
+      </w:r>
+      <w:r>
+        <w:rPr>
+          <w:rFonts w:eastAsia="Times New Roman" w:cs="Times New Roman"/>
+          <w:i/>
+          <w:color w:val="000000"/>
+        </w:rPr>
+        <w:t>. Discussion, line 545: suggest changing 'these' at end of sentence to 'them'.</w:t>
+      </w:r>
+    </w:p>
+    <w:p>
+      <w:pPr>
+        <w:spacing w:after="240" w:line="240" w:lineRule="auto"/>
+        <w:rPr>
+          <w:rFonts w:eastAsia="Times New Roman" w:cs="Times New Roman"/>
+        </w:rPr>
+      </w:pPr>
+      <w:r>
+        <w:rPr>
+          <w:rFonts w:eastAsia="Times New Roman" w:cs="Times New Roman"/>
+          <w:color w:val="000000"/>
+        </w:rPr>
+        <w:t>This edit has been made.</w:t>
+      </w:r>
+    </w:p>
+    <w:p>
+      <w:pPr>
+        <w:spacing w:after="240" w:line="240" w:lineRule="auto"/>
+        <w:rPr>
+          <w:rFonts w:eastAsia="Times New Roman" w:cs="Times New Roman"/>
+          <w:i/>
+        </w:rPr>
+      </w:pPr>
+      <w:r>
+        <w:rPr>
+          <w:rFonts w:eastAsia="Times New Roman" w:cs="Times New Roman"/>
+          <w:i/>
+          <w:color w:val="000000"/>
+        </w:rPr>
+        <w:t>26</w:t>
+      </w:r>
+      <w:r>
+        <w:rPr>
+          <w:rFonts w:eastAsia="Times New Roman" w:cs="Times New Roman"/>
+          <w:i/>
+          <w:color w:val="000000"/>
+        </w:rPr>
+        <w:t>. Discussion, lines 563-4: suggest setting off the clause "which has been recently reviewed" in commas to improve readability.</w:t>
+      </w:r>
+    </w:p>
+    <w:p>
+      <w:pPr>
+        <w:spacing w:after="240" w:line="240" w:lineRule="auto"/>
+        <w:rPr>
+          <w:rFonts w:eastAsia="Times New Roman" w:cs="Times New Roman"/>
+        </w:rPr>
+      </w:pPr>
+      <w:r>
+        <w:rPr>
+          <w:rFonts w:eastAsia="Times New Roman" w:cs="Times New Roman"/>
+          <w:color w:val="000000"/>
+        </w:rPr>
+        <w:t>This edit has been made.</w:t>
+      </w:r>
+    </w:p>
+    <w:p>
+      <w:pPr>
+        <w:spacing w:after="240" w:line="240" w:lineRule="auto"/>
+        <w:rPr>
+          <w:i/>
+        </w:rPr>
+      </w:pPr>
+      <w:r>
+        <w:rPr>
+          <w:i/>
+        </w:rPr>
+        <w:t>27</w:t>
+      </w:r>
+      <w:r>
+        <w:rPr>
+          <w:i/>
+        </w:rPr>
+        <w:t>. Also who reviewed the core of OBI?</w:t>
+      </w:r>
+    </w:p>
+    <w:p>
+      <w:pPr>
+        <w:spacing w:after="240" w:line="240" w:lineRule="auto"/>
+      </w:pPr>
+      <w:r>
+        <w:t xml:space="preserve">The review was conducted internally. This was now added to the manuscript: </w:t>
+      </w:r>
+      <w:r>
+        <w:rPr>
+          <w:rFonts w:eastAsia="Times New Roman" w:cs="Times New Roman"/>
+          <w:iCs/>
+          <w:color w:val="000000"/>
+        </w:rPr>
+        <w:t>“</w:t>
+      </w:r>
+      <w:r>
+        <w:rPr>
+          <w:rFonts w:eastAsia="Times New Roman" w:cs="Times New Roman"/>
+          <w:iCs/>
+          <w:color w:val="000000"/>
+        </w:rPr>
+        <w:t xml:space="preserve">However, the core of OBI, which has been recently reviewed </w:t>
+      </w:r>
+      <w:r>
+        <w:rPr>
+          <w:rFonts w:eastAsia="Times New Roman" w:cs="Times New Roman"/>
+          <w:iCs/>
+          <w:color w:val="000000"/>
+          <w:u w:val="single"/>
+        </w:rPr>
+        <w:t>internally, by the OBI team</w:t>
+      </w:r>
+      <w:r>
+        <w:rPr>
+          <w:rFonts w:eastAsia="Times New Roman" w:cs="Times New Roman"/>
+          <w:iCs/>
+          <w:color w:val="000000"/>
+        </w:rPr>
+        <w:t>, is considered stable with regards to the asserted hierarchy.</w:t>
+      </w:r>
+      <w:r>
+        <w:rPr>
+          <w:rFonts w:eastAsia="Times New Roman" w:cs="Times New Roman"/>
+          <w:iCs/>
+          <w:color w:val="000000"/>
+        </w:rPr>
+        <w:t>”</w:t>
+      </w:r>
+    </w:p>
+    <w:p>
+      <w:pPr>
+        <w:spacing w:after="240" w:line="240" w:lineRule="auto"/>
+        <w:rPr>
+          <w:rFonts w:eastAsia="Times New Roman" w:cs="Times New Roman"/>
+          <w:i/>
+        </w:rPr>
+      </w:pPr>
+      <w:r>
+        <w:rPr>
+          <w:rFonts w:eastAsia="Times New Roman" w:cs="Times New Roman"/>
+          <w:i/>
+          <w:color w:val="000000"/>
+        </w:rPr>
+        <w:t>28</w:t>
+      </w:r>
+      <w:r>
+        <w:rPr>
+          <w:rFonts w:eastAsia="Times New Roman" w:cs="Times New Roman"/>
+          <w:i/>
+          <w:color w:val="000000"/>
+        </w:rPr>
+        <w:t>. Acknowledgements, line 576: OBO Foundry capitalization issue again.</w:t>
+      </w:r>
+    </w:p>
+    <w:p>
+      <w:pPr>
+        <w:spacing w:after="240" w:line="240" w:lineRule="auto"/>
+        <w:rPr>
+          <w:rFonts w:eastAsia="Times New Roman" w:cs="Times New Roman"/>
+        </w:rPr>
+      </w:pPr>
+      <w:r>
+        <w:rPr>
+          <w:rFonts w:eastAsia="Times New Roman" w:cs="Times New Roman"/>
+          <w:color w:val="000000"/>
+        </w:rPr>
+        <w:t>This edit has been made.</w:t>
+      </w:r>
+    </w:p>
+    <w:p>
+      <w:pPr>
+        <w:spacing w:after="0" w:line="240" w:lineRule="auto"/>
+        <w:rPr>
+          <w:rFonts w:eastAsia="Times New Roman" w:cs="Times New Roman"/>
+        </w:rPr>
+      </w:pPr>
+    </w:p>
+    <w:p>
+      <w:pPr>
+        <w:spacing w:after="240" w:line="240" w:lineRule="auto"/>
+        <w:rPr>
+          <w:rFonts w:eastAsia="Times New Roman" w:cs="Times New Roman"/>
+          <w:i/>
+        </w:rPr>
+      </w:pPr>
+      <w:r>
+        <w:rPr>
+          <w:rFonts w:eastAsia="Times New Roman" w:cs="Times New Roman"/>
+          <w:i/>
+          <w:color w:val="000000"/>
+        </w:rPr>
+        <w:lastRenderedPageBreak/>
+        <w:t>29</w:t>
+      </w:r>
+      <w:r>
+        <w:rPr>
+          <w:rFonts w:eastAsia="Times New Roman" w:cs="Times New Roman"/>
+          <w:i/>
+          <w:color w:val="000000"/>
+        </w:rPr>
+        <w:t>. Acknowledgements, line 578: add period at end of last sentence.</w:t>
+      </w:r>
+    </w:p>
+    <w:p>
+      <w:pPr>
+        <w:spacing w:after="240" w:line="240" w:lineRule="auto"/>
+        <w:rPr>
+          <w:rFonts w:eastAsia="Times New Roman" w:cs="Times New Roman"/>
+        </w:rPr>
+      </w:pPr>
+      <w:r>
+        <w:rPr>
+          <w:rFonts w:eastAsia="Times New Roman" w:cs="Times New Roman"/>
+          <w:color w:val="000000"/>
+        </w:rPr>
+        <w:t>This edit has been made.</w:t>
+      </w:r>
+    </w:p>
+    <w:p>
+      <w:pPr>
+        <w:spacing w:after="240" w:line="240" w:lineRule="auto"/>
+        <w:rPr>
+          <w:rFonts w:eastAsia="Times New Roman" w:cs="Times New Roman"/>
+          <w:b/>
+          <w:color w:val="000000"/>
+        </w:rPr>
+      </w:pPr>
+    </w:p>
+    <w:p>
+      <w:pPr>
+        <w:spacing w:after="240" w:line="240" w:lineRule="auto"/>
+        <w:rPr>
+          <w:rFonts w:eastAsia="Times New Roman" w:cs="Times New Roman"/>
+          <w:b/>
+        </w:rPr>
+      </w:pPr>
+      <w:r>
+        <w:rPr>
+          <w:rFonts w:eastAsia="Times New Roman" w:cs="Times New Roman"/>
+          <w:b/>
+          <w:color w:val="000000"/>
+        </w:rPr>
+        <w:t>Reviewer #2:</w:t>
+      </w:r>
+    </w:p>
+    <w:p>
+      <w:pPr>
+        <w:spacing w:after="240" w:line="240" w:lineRule="auto"/>
+        <w:rPr>
+          <w:rFonts w:eastAsia="Times New Roman" w:cs="Times New Roman"/>
+          <w:i/>
+        </w:rPr>
+      </w:pPr>
+      <w:r>
+        <w:rPr>
+          <w:rFonts w:eastAsia="Times New Roman" w:cs="Times New Roman"/>
+          <w:i/>
+          <w:color w:val="000000"/>
+        </w:rPr>
+        <w:t>This manuscript describes the Ontology for Biomedical Investigations, and represents the efforts of a broad community to establish a precise semantics for describing biomedical investigations. The manuscript is clearly written, and several use cases of the ontology are presented. The manuscript is relevant to current discussions about data sharing and interoperability in the broader scientific community.</w:t>
+      </w:r>
+    </w:p>
+    <w:p>
+      <w:pPr>
+        <w:spacing w:after="240" w:line="240" w:lineRule="auto"/>
+        <w:rPr>
+          <w:i/>
+        </w:rPr>
+      </w:pPr>
+      <w:r>
+        <w:rPr>
+          <w:i/>
+        </w:rPr>
+        <w:t>1</w:t>
+      </w:r>
+      <w:r>
+        <w:rPr>
+          <w:i/>
+        </w:rPr>
+        <w:t>.</w:t>
+      </w:r>
+      <w:r>
+        <w:rPr>
+          <w:i/>
         </w:rPr>
         <w:t xml:space="preserve"> </w:t>
       </w:r>
-    </w:p>
-    <w:p>
-      <w:pPr>
-        <w:spacing w:after="240" w:line="240" w:lineRule="auto"/>
-      </w:pPr>
+      <w:r>
+        <w:rPr>
+          <w:i/>
+        </w:rPr>
+        <w:t>MIREOT is mentioned as a solution to importing large external ontologies. This appears on p 5 and again in the Discussion, however, it is not adequately explained in either place. What does it do? How is it used?</w:t>
+      </w:r>
+    </w:p>
+    <w:p>
+      <w:pPr>
+        <w:spacing w:after="240" w:line="240" w:lineRule="auto"/>
+        <w:rPr>
+          <w:rFonts w:eastAsia="Times New Roman" w:cs="Times New Roman"/>
+        </w:rPr>
+      </w:pPr>
+      <w:r>
+        <w:rPr>
+          <w:rFonts w:eastAsia="Times New Roman" w:cs="Times New Roman"/>
+          <w:iCs/>
+          <w:color w:val="000000"/>
+        </w:rPr>
+        <w:t xml:space="preserve">We have edited this section, added more detail on the technical aspects of the MIREOT mechanism, and </w:t>
+      </w:r>
+      <w:r>
+        <w:rPr>
+          <w:rFonts w:eastAsia="Times New Roman" w:cs="Times New Roman"/>
+          <w:iCs/>
+          <w:color w:val="000000"/>
+        </w:rPr>
+        <w:t>re</w:t>
+      </w:r>
+      <w:r>
+        <w:rPr>
+          <w:rFonts w:eastAsia="Times New Roman" w:cs="Times New Roman"/>
+          <w:iCs/>
+          <w:color w:val="000000"/>
+        </w:rPr>
+        <w:t xml:space="preserve">moved the section about deprecation policy which is </w:t>
+      </w:r>
+      <w:r>
+        <w:rPr>
+          <w:rFonts w:eastAsia="Times New Roman" w:cs="Times New Roman"/>
+          <w:iCs/>
+          <w:color w:val="000000"/>
+        </w:rPr>
+        <w:t>out of place here, and repeated shortly after</w:t>
+      </w:r>
+      <w:r>
+        <w:rPr>
+          <w:rFonts w:eastAsia="Times New Roman" w:cs="Times New Roman"/>
+          <w:iCs/>
+          <w:color w:val="000000"/>
+        </w:rPr>
+        <w:t xml:space="preserve">. </w:t>
+      </w:r>
+    </w:p>
+    <w:p>
+      <w:pPr>
+        <w:spacing w:after="240" w:line="240" w:lineRule="auto"/>
+        <w:rPr>
+          <w:rFonts w:eastAsia="Times New Roman" w:cs="Times New Roman"/>
+        </w:rPr>
+      </w:pPr>
+      <w:r>
+        <w:rPr>
+          <w:rFonts w:eastAsia="Times New Roman" w:cs="Times New Roman"/>
+          <w:iCs/>
+          <w:color w:val="000000"/>
+        </w:rPr>
+        <w:t xml:space="preserve">The section now reads as follows: </w:t>
+      </w:r>
       <w:r>
         <w:t>“</w:t>
       </w:r>
       <w:r>
-        <w:t>Generic RDF serialization ensures conversion of ISA assays based on standard patterns. Refinements and specialization can be added by supplying a new mapping between domain specific ISA configurations and OBI representations, thus granting more precision. This extensibility means that representations can improve as OBI and ISA continue to develop. An example of ISA extensions to targeted metagenomics application and mapping to OBI and OBO Foundry resources has been discussed in a detail in [43].</w:t>
-      </w:r>
-      <w:r>
+        <w:t xml:space="preserve">Importing such ontologies as a whole can lead to inconsistencies or unintended inferences. Instead, the MIREOT import mechanism was developed[19]. MIREOT allows specification of a set of terms to be imported including mapping of metadata, placement of imported terms within the OBI hierarchy and inclusion of selected axioms. We use the OntoFox [20], which acts on these specifications, to facilitate the import of 433 terms from external ontologies into OBI with the MIREOT technique. OntoFox is re-used for each release ensuring that imported terms are kept up-to-date with their source. </w:t>
+      </w:r>
+      <w:r>
+        <w:t>“</w:t>
+      </w:r>
+    </w:p>
+    <w:p>
+      <w:pPr>
+        <w:spacing w:after="240" w:line="240" w:lineRule="auto"/>
+        <w:rPr>
+          <w:i/>
+        </w:rPr>
+      </w:pPr>
+      <w:r>
+        <w:rPr>
+          <w:i/>
+        </w:rPr>
+        <w:t>2</w:t>
+      </w:r>
+      <w:r>
+        <w:rPr>
+          <w:i/>
+        </w:rPr>
+        <w:t>. in general the section on p 5 that discusses "Integration with existing ontologies" is a little shallow; at this point in the manuscript the idea of/need for incorporating external ontologies has not been introduced -- it is simply assumed "... useful when integrating external ontologies." What external ontologies might be relevant? Why would you need to import an ontology when it can be referenced via IRIs?</w:t>
+      </w:r>
+    </w:p>
+    <w:p>
+      <w:pPr>
+        <w:spacing w:after="240" w:line="240" w:lineRule="auto"/>
+        <w:rPr>
+          <w:rFonts w:eastAsia="Times New Roman" w:cs="Times New Roman"/>
+        </w:rPr>
+      </w:pPr>
+      <w:r>
+        <w:rPr>
+          <w:rFonts w:eastAsia="Times New Roman" w:cs="Times New Roman"/>
+          <w:color w:val="000000"/>
+        </w:rPr>
+        <w:t>We have added a more expanded justification of why integrating with external ontologies is useful in the first paragraph, including examples that illustrate which ontologies are relevant. The updates in the section on MIREOT vs. import (in response to comment 1) above)should also address the last part of this request (referencing via IRIs). The first section now reads (insertion underlined): “</w:t>
+      </w:r>
+      <w:r>
+        <w:rPr>
+          <w:rFonts w:eastAsia="Times New Roman" w:cs="Times New Roman"/>
+          <w:color w:val="000000"/>
+        </w:rPr>
+        <w:t xml:space="preserve">OBI was developed to be complementary to, and integrated with, a framework of existing ontologies in the biomedical domain. </w:t>
+      </w:r>
+      <w:r>
+        <w:rPr>
+          <w:rFonts w:eastAsia="Times New Roman" w:cs="Times New Roman"/>
+          <w:color w:val="000000"/>
+          <w:u w:val="single"/>
+        </w:rPr>
+        <w:t>For example, when an investigation involves a subject organism we include the NCBI Taxonomy term for its species or strain, and when an assay measures a biological process we include the Gene Ontology term for that process. Whenever possible, we reuse existing terms rather than creating our own, allowing our users to take advantage of data and annotations that already use those existing terms. This integration is more than simple linking: we incorporate external ontology terms into our definitions, logical axioms, and annotations, to create a larger framework that facilitates data integration and reuse across biology and biomedicine.</w:t>
+      </w:r>
+      <w:r>
+        <w:rPr>
+          <w:rFonts w:eastAsia="Times New Roman" w:cs="Times New Roman"/>
+          <w:color w:val="000000"/>
+        </w:rPr>
+        <w:t xml:space="preserve"> The methodological challenges associated with this reuse are discussed here.</w:t>
+      </w:r>
+      <w:r>
+        <w:rPr>
+          <w:rFonts w:eastAsia="Times New Roman" w:cs="Times New Roman"/>
+          <w:color w:val="000000"/>
+        </w:rPr>
         <w:t>”</w:t>
       </w:r>
     </w:p>
     <w:p>
       <w:pPr>
-        <w:spacing w:after="240" w:line="240" w:lineRule="auto"/>
-        <w:rPr>
-          <w:rFonts w:eastAsia="Times New Roman" w:cs="Times New Roman"/>
-          <w:i/>
-        </w:rPr>
-      </w:pPr>
-      <w:r>
-        <w:rPr>
-          <w:rFonts w:eastAsia="Times New Roman" w:cs="Times New Roman"/>
-          <w:i/>
-          <w:color w:val="000000"/>
-        </w:rPr>
-        <w:t>2</w:t>
-      </w:r>
-      <w:r>
-        <w:rPr>
-          <w:rFonts w:eastAsia="Times New Roman" w:cs="Times New Roman"/>
-          <w:i/>
-          <w:color w:val="000000"/>
-        </w:rPr>
-        <w:t>4</w:t>
-      </w:r>
-      <w:r>
-        <w:rPr>
-          <w:rFonts w:eastAsia="Times New Roman" w:cs="Times New Roman"/>
-          <w:i/>
-          <w:color w:val="000000"/>
-        </w:rPr>
-        <w:t>. Discussion, line 505: suggest changing 'between' to 'among' as there are surely more than two individuals.</w:t>
-      </w:r>
-    </w:p>
-    <w:p>
-      <w:pPr>
-        <w:spacing w:after="240" w:line="240" w:lineRule="auto"/>
-        <w:rPr>
-          <w:rFonts w:eastAsia="Times New Roman" w:cs="Times New Roman"/>
-        </w:rPr>
-      </w:pPr>
-      <w:r>
-        <w:rPr>
-          <w:rFonts w:eastAsia="Times New Roman" w:cs="Times New Roman"/>
-          <w:color w:val="000000"/>
-        </w:rPr>
-        <w:t>This edit has been made.</w:t>
-      </w:r>
-    </w:p>
-    <w:p>
-      <w:pPr>
-        <w:spacing w:after="240" w:line="240" w:lineRule="auto"/>
-        <w:rPr>
-          <w:rFonts w:eastAsia="Times New Roman" w:cs="Times New Roman"/>
-          <w:i/>
-        </w:rPr>
-      </w:pPr>
-      <w:r>
-        <w:rPr>
-          <w:rFonts w:eastAsia="Times New Roman" w:cs="Times New Roman"/>
-          <w:i/>
-          <w:color w:val="000000"/>
-        </w:rPr>
-        <w:t>2</w:t>
-      </w:r>
-      <w:r>
-        <w:rPr>
-          <w:rFonts w:eastAsia="Times New Roman" w:cs="Times New Roman"/>
-          <w:i/>
-          <w:color w:val="000000"/>
-        </w:rPr>
-        <w:t>5</w:t>
-      </w:r>
-      <w:r>
-        <w:rPr>
-          <w:rFonts w:eastAsia="Times New Roman" w:cs="Times New Roman"/>
-          <w:i/>
-          <w:color w:val="000000"/>
-        </w:rPr>
-        <w:t>. Discussion, line 545: suggest changing 'these' at end of sentence to 'them'.</w:t>
-      </w:r>
-    </w:p>
-    <w:p>
-      <w:pPr>
-        <w:spacing w:after="240" w:line="240" w:lineRule="auto"/>
-        <w:rPr>
-          <w:rFonts w:eastAsia="Times New Roman" w:cs="Times New Roman"/>
-        </w:rPr>
-      </w:pPr>
-      <w:r>
-        <w:rPr>
-          <w:rFonts w:eastAsia="Times New Roman" w:cs="Times New Roman"/>
-          <w:color w:val="000000"/>
-        </w:rPr>
-        <w:t>This edit has been made.</w:t>
-      </w:r>
-    </w:p>
-    <w:p>
-      <w:pPr>
-        <w:spacing w:after="240" w:line="240" w:lineRule="auto"/>
-        <w:rPr>
-          <w:rFonts w:eastAsia="Times New Roman" w:cs="Times New Roman"/>
-          <w:i/>
-        </w:rPr>
-      </w:pPr>
-      <w:r>
-        <w:rPr>
-          <w:rFonts w:eastAsia="Times New Roman" w:cs="Times New Roman"/>
-          <w:i/>
-          <w:color w:val="000000"/>
-        </w:rPr>
-        <w:t>26</w:t>
-      </w:r>
-      <w:r>
-        <w:rPr>
-          <w:rFonts w:eastAsia="Times New Roman" w:cs="Times New Roman"/>
-          <w:i/>
-          <w:color w:val="000000"/>
-        </w:rPr>
-        <w:t>. Discussion, lines 563-4: suggest setting off the clause "which has been recently reviewed" in commas to improve readability.</w:t>
-      </w:r>
-    </w:p>
-    <w:p>
-      <w:pPr>
-        <w:spacing w:after="240" w:line="240" w:lineRule="auto"/>
-        <w:rPr>
-          <w:rFonts w:eastAsia="Times New Roman" w:cs="Times New Roman"/>
-        </w:rPr>
-      </w:pPr>
-      <w:r>
-        <w:rPr>
-          <w:rFonts w:eastAsia="Times New Roman" w:cs="Times New Roman"/>
-          <w:color w:val="000000"/>
-        </w:rPr>
-        <w:t>This edit has been made.</w:t>
-      </w:r>
-    </w:p>
-    <w:p>
-      <w:pPr>
-        <w:spacing w:after="240" w:line="240" w:lineRule="auto"/>
-        <w:rPr>
-          <w:i/>
-        </w:rPr>
-      </w:pPr>
-      <w:r>
-        <w:rPr>
-          <w:i/>
-        </w:rPr>
-        <w:t>27</w:t>
-      </w:r>
-      <w:r>
-        <w:rPr>
-          <w:i/>
-        </w:rPr>
-        <w:t>. Also who reviewed the core of OBI?</w:t>
-      </w:r>
-    </w:p>
-    <w:p>
-      <w:pPr>
-        <w:spacing w:after="240" w:line="240" w:lineRule="auto"/>
-      </w:pPr>
-      <w:r>
+        <w:spacing w:after="0" w:line="240" w:lineRule="auto"/>
+        <w:rPr>
+          <w:i/>
+        </w:rPr>
+      </w:pPr>
+      <w:r>
+        <w:rPr>
+          <w:i/>
+        </w:rPr>
         <w:lastRenderedPageBreak/>
-        <w:t xml:space="preserve">The review was conducted internally. This was now added to the manuscript: </w:t>
-      </w:r>
-    </w:p>
-    <w:p>
-      <w:pPr>
-        <w:spacing w:after="240" w:line="240" w:lineRule="auto"/>
-        <w:rPr>
-          <w:rFonts w:eastAsia="Times New Roman" w:cs="Times New Roman"/>
-        </w:rPr>
-      </w:pPr>
-      <w:r>
-        <w:rPr>
-          <w:rFonts w:eastAsia="Times New Roman" w:cs="Times New Roman"/>
-          <w:i/>
-          <w:iCs/>
-          <w:color w:val="000000"/>
-        </w:rPr>
-        <w:t xml:space="preserve">However, the core of OBI, which has been recently reviewed </w:t>
-      </w:r>
-      <w:r>
-        <w:rPr>
-          <w:rFonts w:eastAsia="Times New Roman" w:cs="Times New Roman"/>
-          <w:i/>
-          <w:iCs/>
-          <w:color w:val="000000"/>
-          <w:u w:val="single"/>
-        </w:rPr>
-        <w:t>internally, by the OBI team</w:t>
-      </w:r>
-      <w:r>
-        <w:rPr>
-          <w:rFonts w:eastAsia="Times New Roman" w:cs="Times New Roman"/>
-          <w:i/>
-          <w:iCs/>
-          <w:color w:val="000000"/>
-        </w:rPr>
-        <w:t>, is considered stable with regards to the asserted hierarchy.</w:t>
-      </w:r>
-    </w:p>
-    <w:p>
-      <w:pPr>
-        <w:spacing w:after="240" w:line="240" w:lineRule="auto"/>
-        <w:rPr>
-          <w:rFonts w:eastAsia="Times New Roman" w:cs="Times New Roman"/>
-          <w:i/>
-        </w:rPr>
-      </w:pPr>
-      <w:r>
-        <w:rPr>
-          <w:rFonts w:eastAsia="Times New Roman" w:cs="Times New Roman"/>
-          <w:i/>
-          <w:color w:val="000000"/>
-        </w:rPr>
-        <w:t>28</w:t>
-      </w:r>
-      <w:r>
-        <w:rPr>
-          <w:rFonts w:eastAsia="Times New Roman" w:cs="Times New Roman"/>
-          <w:i/>
-          <w:color w:val="000000"/>
-        </w:rPr>
-        <w:t>. Acknowledgements, line 576: OBO Foundry capitalization issue again.</w:t>
-      </w:r>
-    </w:p>
-    <w:p>
-      <w:pPr>
-        <w:spacing w:after="240" w:line="240" w:lineRule="auto"/>
-        <w:rPr>
-          <w:rFonts w:eastAsia="Times New Roman" w:cs="Times New Roman"/>
-        </w:rPr>
-      </w:pPr>
-      <w:r>
-        <w:rPr>
-          <w:rFonts w:eastAsia="Times New Roman" w:cs="Times New Roman"/>
-          <w:color w:val="000000"/>
-        </w:rPr>
-        <w:t>This edit has been made.</w:t>
+        <w:t>3.</w:t>
+      </w:r>
+      <w:r>
+        <w:rPr>
+          <w:i/>
+        </w:rPr>
+        <w:t>. Policies (metadata and deprecation, etc.) are mentioned in the "Quality control" section; please summarize them as the reader is likely to appreciate what the quality issues are.</w:t>
       </w:r>
     </w:p>
     <w:p>
       <w:pPr>
         <w:spacing w:after="0" w:line="240" w:lineRule="auto"/>
         <w:rPr>
-          <w:rFonts w:eastAsia="Times New Roman" w:cs="Times New Roman"/>
-        </w:rPr>
-      </w:pPr>
-    </w:p>
-    <w:p>
-      <w:pPr>
-        <w:spacing w:after="240" w:line="240" w:lineRule="auto"/>
-        <w:rPr>
-          <w:rFonts w:eastAsia="Times New Roman" w:cs="Times New Roman"/>
-          <w:i/>
-        </w:rPr>
-      </w:pPr>
-      <w:r>
-        <w:rPr>
-          <w:rFonts w:eastAsia="Times New Roman" w:cs="Times New Roman"/>
-          <w:i/>
-          <w:color w:val="000000"/>
-        </w:rPr>
-        <w:t>29</w:t>
-      </w:r>
-      <w:r>
-        <w:rPr>
-          <w:rFonts w:eastAsia="Times New Roman" w:cs="Times New Roman"/>
-          <w:i/>
-          <w:color w:val="000000"/>
-        </w:rPr>
-        <w:t>. Acknowledgements, line 578: add period at end of last sentence.</w:t>
-      </w:r>
-    </w:p>
-    <w:p>
-      <w:pPr>
-        <w:spacing w:after="240" w:line="240" w:lineRule="auto"/>
-        <w:rPr>
-          <w:rFonts w:eastAsia="Times New Roman" w:cs="Times New Roman"/>
-        </w:rPr>
-      </w:pPr>
-      <w:r>
-        <w:rPr>
-          <w:rFonts w:eastAsia="Times New Roman" w:cs="Times New Roman"/>
-          <w:color w:val="000000"/>
-        </w:rPr>
-        <w:t>This edit has been made.</w:t>
-      </w:r>
-    </w:p>
-    <w:p>
-      <w:pPr>
-        <w:spacing w:after="0" w:line="240" w:lineRule="auto"/>
-        <w:rPr>
-          <w:rFonts w:eastAsia="Times New Roman" w:cs="Times New Roman"/>
-        </w:rPr>
-      </w:pPr>
-    </w:p>
-    <w:p>
-      <w:pPr>
-        <w:spacing w:after="240" w:line="240" w:lineRule="auto"/>
-        <w:rPr>
-          <w:rFonts w:eastAsia="Times New Roman" w:cs="Times New Roman"/>
-          <w:b/>
-          <w:color w:val="000000"/>
-        </w:rPr>
-      </w:pPr>
-    </w:p>
-    <w:p>
-      <w:pPr>
-        <w:spacing w:after="240" w:line="240" w:lineRule="auto"/>
-        <w:rPr>
-          <w:rFonts w:eastAsia="Times New Roman" w:cs="Times New Roman"/>
-          <w:b/>
-        </w:rPr>
-      </w:pPr>
-      <w:r>
-        <w:rPr>
-          <w:rFonts w:eastAsia="Times New Roman" w:cs="Times New Roman"/>
-          <w:b/>
-          <w:color w:val="000000"/>
-        </w:rPr>
-        <w:t>Reviewer #2:</w:t>
-      </w:r>
-    </w:p>
-    <w:p>
-      <w:pPr>
-        <w:spacing w:after="240" w:line="240" w:lineRule="auto"/>
-        <w:rPr>
-          <w:rFonts w:eastAsia="Times New Roman" w:cs="Times New Roman"/>
-          <w:i/>
-        </w:rPr>
-      </w:pPr>
-      <w:r>
-        <w:rPr>
-          <w:rFonts w:eastAsia="Times New Roman" w:cs="Times New Roman"/>
-          <w:i/>
-          <w:color w:val="000000"/>
-        </w:rPr>
-        <w:t>This manuscript describes the Ontology for Biomedical Investigations, and represents the efforts of a broad community to establish a precise semantics for describing biomedical investigations. The manuscript is clearly written, and several use cases of the ontology are presented. The manuscript is relevant to current discussions about data sharing and interoperability in the broader scientific community.</w:t>
-      </w:r>
-    </w:p>
-    <w:p>
-      <w:pPr>
-        <w:spacing w:after="240" w:line="240" w:lineRule="auto"/>
-        <w:rPr>
-          <w:i/>
-        </w:rPr>
-      </w:pPr>
-      <w:r>
-        <w:rPr>
-          <w:i/>
-        </w:rPr>
-        <w:t>1</w:t>
-      </w:r>
-      <w:r>
-        <w:rPr>
-          <w:i/>
-        </w:rPr>
-        <w:t>.</w:t>
-      </w:r>
-      <w:r>
-        <w:rPr>
-          <w:i/>
-        </w:rPr>
-        <w:t xml:space="preserve"> </w:t>
-      </w:r>
-      <w:r>
-        <w:rPr>
-          <w:i/>
-        </w:rPr>
-        <w:t>MIREOT is mentioned as a solution to importing large external ontologies. This appears on p 5 and again in the Discussion, however, it is not adequately explained in either place. What does it do? How is it used?</w:t>
-      </w:r>
-    </w:p>
-    <w:p>
-      <w:pPr>
-        <w:spacing w:after="240" w:line="240" w:lineRule="auto"/>
-        <w:rPr>
-          <w:rFonts w:eastAsia="Times New Roman" w:cs="Times New Roman"/>
-        </w:rPr>
-      </w:pPr>
-      <w:r>
-        <w:rPr>
-          <w:rFonts w:eastAsia="Times New Roman" w:cs="Times New Roman"/>
-          <w:iCs/>
-          <w:color w:val="000000"/>
-        </w:rPr>
-        <w:t xml:space="preserve">We have edited this section, added more detail on the technical aspects of the MIREOT mechanism, and </w:t>
-      </w:r>
-      <w:r>
-        <w:rPr>
-          <w:rFonts w:eastAsia="Times New Roman" w:cs="Times New Roman"/>
-          <w:iCs/>
-          <w:color w:val="000000"/>
-        </w:rPr>
-        <w:t>re</w:t>
-      </w:r>
-      <w:r>
-        <w:rPr>
-          <w:rFonts w:eastAsia="Times New Roman" w:cs="Times New Roman"/>
-          <w:iCs/>
-          <w:color w:val="000000"/>
-        </w:rPr>
-        <w:t xml:space="preserve">moved the section about deprecation policy which is </w:t>
-      </w:r>
-      <w:r>
-        <w:rPr>
-          <w:rFonts w:eastAsia="Times New Roman" w:cs="Times New Roman"/>
-          <w:iCs/>
-          <w:color w:val="000000"/>
-        </w:rPr>
-        <w:t>out of place here, and repeated shortly after</w:t>
-      </w:r>
-      <w:r>
-        <w:rPr>
-          <w:rFonts w:eastAsia="Times New Roman" w:cs="Times New Roman"/>
-          <w:iCs/>
-          <w:color w:val="000000"/>
-        </w:rPr>
-        <w:t xml:space="preserve">. </w:t>
-      </w:r>
-    </w:p>
-    <w:p>
-      <w:pPr>
-        <w:spacing w:after="240" w:line="240" w:lineRule="auto"/>
-        <w:rPr>
-          <w:rFonts w:eastAsia="Times New Roman" w:cs="Times New Roman"/>
-        </w:rPr>
-      </w:pPr>
-      <w:r>
-        <w:rPr>
-          <w:rFonts w:eastAsia="Times New Roman" w:cs="Times New Roman"/>
-          <w:iCs/>
-          <w:color w:val="000000"/>
-        </w:rPr>
-        <w:t xml:space="preserve">The section now reads as follows: </w:t>
-      </w:r>
-    </w:p>
-    <w:p>
-      <w:pPr>
-        <w:spacing w:after="240" w:line="240" w:lineRule="auto"/>
-        <w:rPr>
-          <w:rFonts w:eastAsia="Times New Roman" w:cs="Times New Roman"/>
-        </w:rPr>
-      </w:pPr>
-      <w:r>
-        <w:t>“</w:t>
-      </w:r>
-      <w:r>
-        <w:t xml:space="preserve">Importing such ontologies as a whole can lead to inconsistencies or unintended inferences. Instead, the MIREOT import mechanism was </w:t>
-      </w:r>
-      <w:proofErr w:type="gramStart"/>
-      <w:r>
-        <w:t>developed[</w:t>
-      </w:r>
-      <w:proofErr w:type="gramEnd"/>
-      <w:r>
-        <w:t xml:space="preserve">19]. MIREOT allows specification of a set of terms to be imported including mapping of metadata, placement of imported terms within the OBI hierarchy and inclusion of selected axioms. We use the </w:t>
-      </w:r>
-      <w:proofErr w:type="spellStart"/>
-      <w:r>
-        <w:t>OntoFox</w:t>
-      </w:r>
-      <w:proofErr w:type="spellEnd"/>
-      <w:r>
-        <w:t xml:space="preserve"> [20], which acts on these specifications, to facilitate the import of 433 terms from external ontologies into OBI with the MIREOT technique. </w:t>
-      </w:r>
-      <w:proofErr w:type="spellStart"/>
-      <w:r>
-        <w:t>OntoFox</w:t>
-      </w:r>
-      <w:proofErr w:type="spellEnd"/>
-      <w:r>
-        <w:t xml:space="preserve"> is re-used for each release ensuring that imported terms are kept up-to-date with their source. </w:t>
-      </w:r>
-      <w:r>
-        <w:t>“</w:t>
-      </w:r>
-    </w:p>
-    <w:p>
-      <w:pPr>
-        <w:spacing w:after="240" w:line="240" w:lineRule="auto"/>
-        <w:rPr>
-          <w:i/>
-        </w:rPr>
-      </w:pPr>
-      <w:r>
-        <w:rPr>
-          <w:i/>
-        </w:rPr>
-        <w:t>2</w:t>
-      </w:r>
-      <w:r>
-        <w:rPr>
-          <w:i/>
-        </w:rPr>
-        <w:t xml:space="preserve">. in general the section on p 5 that discusses "Integration with existing ontologies" is a little shallow; at this point in the manuscript the idea of/need for incorporating external ontologies has not been introduced -- it is simply assumed "... useful when integrating external ontologies." What external ontologies might be relevant? Why would you need to import </w:t>
-      </w:r>
-      <w:proofErr w:type="gramStart"/>
-      <w:r>
-        <w:rPr>
-          <w:i/>
-        </w:rPr>
-        <w:t>an ontology</w:t>
-      </w:r>
-      <w:proofErr w:type="gramEnd"/>
-      <w:r>
-        <w:rPr>
-          <w:i/>
-        </w:rPr>
-        <w:t xml:space="preserve"> when it can be referenced via IRIs?</w:t>
-      </w:r>
-      <w:bookmarkStart w:id="1" w:name="_GoBack"/>
-      <w:bookmarkEnd w:id="1"/>
-    </w:p>
-    <w:p>
-      <w:pPr>
-        <w:spacing w:after="240" w:line="240" w:lineRule="auto"/>
-        <w:rPr>
-          <w:rFonts w:eastAsia="Times New Roman" w:cs="Times New Roman"/>
-        </w:rPr>
-      </w:pPr>
-      <w:r>
-        <w:rPr>
-          <w:rFonts w:eastAsia="Times New Roman" w:cs="Times New Roman"/>
-          <w:color w:val="000000"/>
-        </w:rPr>
-        <w:t xml:space="preserve">We have added a more expanded justification of why integrating with external ontologies is useful in the first paragraph, including examples that illustrate which ontologies are relevant. The updates in the </w:t>
-      </w:r>
-      <w:r>
-        <w:rPr>
-          <w:rFonts w:eastAsia="Times New Roman" w:cs="Times New Roman"/>
-          <w:color w:val="000000"/>
-        </w:rPr>
-        <w:lastRenderedPageBreak/>
-        <w:t>section on MIREOT vs. import (in response to comment 1) above</w:t>
-      </w:r>
-      <w:proofErr w:type="gramStart"/>
-      <w:r>
-        <w:rPr>
-          <w:rFonts w:eastAsia="Times New Roman" w:cs="Times New Roman"/>
-          <w:color w:val="000000"/>
-        </w:rPr>
-        <w:t>)should</w:t>
-      </w:r>
-      <w:proofErr w:type="gramEnd"/>
-      <w:r>
-        <w:rPr>
-          <w:rFonts w:eastAsia="Times New Roman" w:cs="Times New Roman"/>
-          <w:color w:val="000000"/>
-        </w:rPr>
-        <w:t xml:space="preserve"> also address the last part of this request (referencing via IRIs). The first section now reads (insertion underlined): </w:t>
-      </w:r>
-    </w:p>
-    <w:p>
-      <w:pPr>
-        <w:spacing w:after="240" w:line="240" w:lineRule="auto"/>
-        <w:rPr>
-          <w:rFonts w:eastAsia="Times New Roman" w:cs="Times New Roman"/>
-        </w:rPr>
-      </w:pPr>
-      <w:r>
-        <w:rPr>
-          <w:rFonts w:eastAsia="Times New Roman" w:cs="Times New Roman"/>
-          <w:color w:val="000000"/>
-        </w:rPr>
-        <w:t>“</w:t>
-      </w:r>
-      <w:r>
-        <w:rPr>
-          <w:rFonts w:eastAsia="Times New Roman" w:cs="Times New Roman"/>
-          <w:color w:val="000000"/>
-        </w:rPr>
-        <w:t xml:space="preserve">OBI was developed to be complementary to, and integrated with, a framework of existing ontologies in the biomedical domain. </w:t>
-      </w:r>
-      <w:r>
-        <w:rPr>
-          <w:rFonts w:eastAsia="Times New Roman" w:cs="Times New Roman"/>
-          <w:color w:val="000000"/>
-          <w:u w:val="single"/>
-        </w:rPr>
-        <w:t>For example, when an investigation involves a subject organism we include the NCBI Taxonomy term for its species or strain, and when an assay measures a biological process we include the Gene Ontology term for that process. Whenever possible, we reuse existing terms rather than creating our own, allowing our users to take advantage of data and annotations that already use those existing terms. This integration is more than simple linking: we incorporate external ontology terms into our definitions, logical axioms, and annotations, to create a larger framework that facilitates data integration and reuse across biology and biomedicine.</w:t>
-      </w:r>
-      <w:r>
-        <w:rPr>
-          <w:rFonts w:eastAsia="Times New Roman" w:cs="Times New Roman"/>
-          <w:color w:val="000000"/>
-        </w:rPr>
-        <w:t xml:space="preserve"> The methodological challenges associated with this reuse are discussed here.</w:t>
-      </w:r>
-      <w:r>
-        <w:rPr>
-          <w:rFonts w:eastAsia="Times New Roman" w:cs="Times New Roman"/>
-          <w:color w:val="000000"/>
-        </w:rPr>
-        <w:t>”</w:t>
-      </w:r>
-    </w:p>
-    <w:p>
-      <w:pPr>
-        <w:spacing w:after="0" w:line="240" w:lineRule="auto"/>
-        <w:rPr>
-          <w:i/>
-        </w:rPr>
-      </w:pPr>
-      <w:r>
-        <w:rPr>
-          <w:i/>
-        </w:rPr>
-        <w:t>3.</w:t>
-      </w:r>
-      <w:r>
-        <w:rPr>
-          <w:i/>
-        </w:rPr>
-        <w:t>. Policies (metadata and deprecation, etc.) are mentioned in the "Quality control" section; please summarize them as the reader is likely to appreciate what the quality issues are.</w:t>
-      </w:r>
-    </w:p>
-    <w:p>
-      <w:pPr>
-        <w:spacing w:after="240" w:line="240" w:lineRule="auto"/>
-      </w:pPr>
-    </w:p>
-    <w:p>
-      <w:pPr>
-        <w:spacing w:after="240" w:line="240" w:lineRule="auto"/>
-      </w:pPr>
-      <w:r>
-        <w:t xml:space="preserve">We have updated the section to clarify what the specific policies refer to: </w:t>
-      </w:r>
-    </w:p>
-    <w:p>
-      <w:r>
-        <w:t>“Checks are made prior to release to ensure compliance with OBI policies. Specifically, classes are identified that: do not have all required metadata information (summarized in Table 1); have invalid OWL syntax; or, lead to inconsistency when reasoning using Pellet</w:t>
+          <w:i/>
+        </w:rPr>
+      </w:pPr>
+    </w:p>
+    <w:p>
+      <w:pPr>
+        <w:spacing w:after="240" w:line="240" w:lineRule="auto"/>
+      </w:pPr>
+      <w:r>
+        <w:t>We have updated the section to clarify what the specific policies refer to: “Checks are made prior to release to ensure compliance with OBI policies. Specifically, classes are identified that: do not have all required metadata information (summarized in Table 1); have invalid OWL syntax; or, lead to inconsistency when reasoning using Pellet</w:t>
       </w:r>
       <w:r>
         <w:fldChar w:fldCharType="begin"/>
@@ -2741,21 +2444,13 @@
         <w:t xml:space="preserve">. Identifier format and deprecation policies are also enforced as follows: New classes are automatically assigned a permanent and unique identifier on their first release. </w:t>
       </w:r>
       <w:r>
-        <w:t xml:space="preserve">We are implementing checks to verify that all IDs present in the previous release are still in use as part of the release </w:t>
-      </w:r>
-      <w:proofErr w:type="spellStart"/>
-      <w:r>
-        <w:t>process.</w:t>
+        <w:t>We are implementing checks to verify that all IDs present in the previous release are still in use as part of the release process.</w:t>
       </w:r>
       <w:r>
         <w:t>T</w:t>
       </w:r>
       <w:r>
-        <w:t>his</w:t>
-      </w:r>
-      <w:proofErr w:type="spellEnd"/>
-      <w:r>
-        <w:t xml:space="preserve"> follows </w:t>
+        <w:t xml:space="preserve">his follows </w:t>
       </w:r>
       <w:r>
         <w:t xml:space="preserve">the </w:t>
@@ -2763,7 +2458,6 @@
       <w:r>
         <w:t xml:space="preserve">GO deprecation policy that OBI has adopted: deleted classes are moved to the </w:t>
       </w:r>
-      <w:proofErr w:type="spellStart"/>
       <w:r>
         <w:rPr>
           <w:i/>
@@ -2771,7 +2465,6 @@
         </w:rPr>
         <w:t>ObsoleteClass</w:t>
       </w:r>
-      <w:proofErr w:type="spellEnd"/>
       <w:r>
         <w:t xml:space="preserve"> in</w:t>
       </w:r>
@@ -2790,14 +2483,6 @@
     </w:p>
     <w:p>
       <w:pPr>
-        <w:spacing w:after="0" w:line="240" w:lineRule="auto"/>
-        <w:rPr>
-          <w:rFonts w:eastAsia="Times New Roman" w:cs="Times New Roman"/>
-        </w:rPr>
-      </w:pPr>
-    </w:p>
-    <w:p>
-      <w:pPr>
         <w:spacing w:after="240" w:line="240" w:lineRule="auto"/>
         <w:rPr>
           <w:i/>
@@ -2813,21 +2498,7 @@
         <w:rPr>
           <w:i/>
         </w:rPr>
-        <w:t xml:space="preserve">. </w:t>
-      </w:r>
-      <w:proofErr w:type="gramStart"/>
-      <w:r>
-        <w:rPr>
-          <w:i/>
-        </w:rPr>
-        <w:t>the</w:t>
-      </w:r>
-      <w:proofErr w:type="gramEnd"/>
-      <w:r>
-        <w:rPr>
-          <w:i/>
-        </w:rPr>
-        <w:t xml:space="preserve"> discussions of the use cases may need some reworking of the tenses -- e.g. the work of managing vocabulary for the IEDB is described in the present tense as a thankless task, and implies that the IEDB is (currently) not useful</w:t>
+        <w:t>. the discussions of the use cases may need some reworking of the tenses -- e.g. the work of managing vocabulary for the IEDB is described in the present tense as a thankless task, and implies that the IEDB is (currently) not useful</w:t>
       </w:r>
       <w:r>
         <w:rPr>
@@ -2839,77 +2510,22 @@
         <w:rPr>
           <w:i/>
         </w:rPr>
-        <w:t xml:space="preserve">outside of the context of the database itself. It left me with the question "So why bother?" but then I </w:t>
-      </w:r>
-      <w:proofErr w:type="spellStart"/>
-      <w:r>
-        <w:rPr>
-          <w:i/>
-        </w:rPr>
-        <w:t>realised</w:t>
-      </w:r>
-      <w:proofErr w:type="spellEnd"/>
-      <w:r>
-        <w:rPr>
-          <w:i/>
-        </w:rPr>
-        <w:t xml:space="preserve"> the text refers to the non-/pre-OBI representation in the database. I think reframing to indicate that the OBI enabled a change from something that as only internally useful to something that was easier to maintain and interoperable with other resources would be an improvement. </w:t>
-      </w:r>
-      <w:r>
-        <w:rPr>
-          <w:i/>
-        </w:rPr>
-        <w:t xml:space="preserve">Same issue occurs in the description of the </w:t>
-      </w:r>
-      <w:proofErr w:type="spellStart"/>
-      <w:r>
-        <w:rPr>
-          <w:i/>
-        </w:rPr>
-        <w:t>EuPathDB</w:t>
-      </w:r>
-      <w:proofErr w:type="spellEnd"/>
-      <w:r>
-        <w:rPr>
-          <w:i/>
-        </w:rPr>
-        <w:t xml:space="preserve"> ("is hard to query" </w:t>
-      </w:r>
-      <w:proofErr w:type="spellStart"/>
-      <w:r>
-        <w:rPr>
-          <w:i/>
-        </w:rPr>
-        <w:t>cf</w:t>
-      </w:r>
-      <w:proofErr w:type="spellEnd"/>
-      <w:r>
-        <w:rPr>
-          <w:i/>
-        </w:rPr>
-        <w:t xml:space="preserve"> "was hard to query").</w:t>
-      </w:r>
-    </w:p>
-    <w:p>
-      <w:pPr>
-        <w:spacing w:after="240" w:line="240" w:lineRule="auto"/>
-      </w:pPr>
-      <w:r>
-        <w:t xml:space="preserve">We have edited the section for tenses to be </w:t>
-      </w:r>
-      <w:proofErr w:type="gramStart"/>
-      <w:r>
-        <w:t>more clear</w:t>
-      </w:r>
-      <w:proofErr w:type="gramEnd"/>
-      <w:r>
-        <w:t xml:space="preserve"> when a past problem is described vs. what the current state is. </w:t>
-      </w:r>
-    </w:p>
-    <w:p>
-      <w:pPr>
-        <w:spacing w:after="0" w:line="240" w:lineRule="auto"/>
-      </w:pPr>
+        <w:t xml:space="preserve">outside of the context of the database itself. It left me with the question "So why bother?" but then I realised the text refers to the non-/pre-OBI representation in the database. I think reframing to indicate that the OBI enabled a change from something that as only internally useful to something that was easier to maintain and interoperable with other resources would be an improvement. </w:t>
+      </w:r>
+      <w:r>
+        <w:rPr>
+          <w:i/>
+        </w:rPr>
+        <w:t>Same issue occurs in the description of the EuPathDB ("is hard to query" cf "was hard to query").</w:t>
+      </w:r>
+    </w:p>
+    <w:p>
+      <w:pPr>
+        <w:spacing w:after="240" w:line="240" w:lineRule="auto"/>
+      </w:pPr>
+      <w:r>
+        <w:t xml:space="preserve">We have edited the section for tenses to be more clear when a past problem is described vs. what the current state is. </w:t>
+      </w:r>
     </w:p>
     <w:p>
       <w:pPr>
@@ -2962,24 +2578,7 @@
           <w:iCs/>
           <w:color w:val="000000"/>
         </w:rPr>
-        <w:t xml:space="preserve">updated the section, which now reads as follows: </w:t>
-      </w:r>
-    </w:p>
-    <w:p>
-      <w:pPr>
-        <w:spacing w:after="240" w:line="240" w:lineRule="auto"/>
-        <w:rPr>
-          <w:rFonts w:eastAsia="Times New Roman" w:cs="Times New Roman"/>
-        </w:rPr>
-      </w:pPr>
-      <w:r>
-        <w:rPr>
-          <w:rFonts w:eastAsia="Times New Roman" w:cs="Times New Roman"/>
-          <w:iCs/>
-          <w:color w:val="000000"/>
-        </w:rPr>
-        <w:lastRenderedPageBreak/>
-        <w:t>“</w:t>
+        <w:t>updated the section, which now reads as follows: “</w:t>
       </w:r>
       <w:r>
         <w:rPr>
@@ -2988,23 +2587,13 @@
         </w:rPr>
         <w:t xml:space="preserve">Logical reasoning also organizes terms into a hierarchy without the need for human intervention by identifying parent-child relationships between assay types that can be inferred based on parallel parent-child relationships in GO. For example, it is inferred that an </w:t>
       </w:r>
-      <w:proofErr w:type="spellStart"/>
       <w:r>
         <w:rPr>
           <w:bCs/>
           <w:i/>
           <w:szCs w:val="28"/>
         </w:rPr>
-        <w:t>IFNg</w:t>
-      </w:r>
-      <w:proofErr w:type="spellEnd"/>
-      <w:r>
-        <w:rPr>
-          <w:bCs/>
-          <w:i/>
-          <w:szCs w:val="28"/>
-        </w:rPr>
-        <w:t xml:space="preserve"> production assay</w:t>
+        <w:t>IFNg production assay</w:t>
       </w:r>
       <w:r>
         <w:rPr>
@@ -3031,249 +2620,253 @@
     </w:p>
     <w:p>
       <w:pPr>
+        <w:spacing w:after="240" w:line="240" w:lineRule="auto"/>
+        <w:rPr>
+          <w:i/>
+        </w:rPr>
+      </w:pPr>
+      <w:r>
+        <w:rPr>
+          <w:i/>
+        </w:rPr>
+        <w:t>7</w:t>
+      </w:r>
+      <w:r>
+        <w:rPr>
+          <w:i/>
+        </w:rPr>
+        <w:t>. in general, I'd like to see more discussion of the broader impacts of adopting the ontology for the highlighted databases -- impacts for re-use, reasoning, etc. This is implied in several places ("hard to query") but not a specific focus of the use case discussions -- has re-use of the data/databases in other contexts been facilitated in practice?</w:t>
+      </w:r>
+    </w:p>
+    <w:p>
+      <w:pPr>
+        <w:rPr>
+          <w:bCs/>
+          <w:szCs w:val="28"/>
+        </w:rPr>
+      </w:pPr>
+      <w:r>
+        <w:t xml:space="preserve">An even more detailed discussion of OBI impact on individual resources is beyond the scope of the current manuscript, which is meant to give a broad overview of OBI, and summarize the last 6 years of development. </w:t>
+      </w:r>
+      <w:r>
+        <w:t xml:space="preserve">Instead, we have enhanced those mentions to make the broader impact clearer. </w:t>
+      </w:r>
+      <w:r>
+        <w:t>For IEDB we added: “</w:t>
+      </w:r>
+      <w:r>
+        <w:rPr>
+          <w:bCs/>
+          <w:szCs w:val="28"/>
+        </w:rPr>
+        <w:t xml:space="preserve">The broader impact of this work with OBI is that these IEDB-motivated terms are now available to all. </w:t>
+      </w:r>
+      <w:r>
+        <w:rPr>
+          <w:bCs/>
+          <w:szCs w:val="28"/>
+        </w:rPr>
+        <w:t xml:space="preserve">“ </w:t>
+      </w:r>
+      <w:r>
+        <w:t>For EuPathDB we added: “</w:t>
+      </w:r>
+      <w:r>
+        <w:rPr>
+          <w:szCs w:val="32"/>
+        </w:rPr>
+        <w:t>The use of OBI as both a standard and common semantic reference also illustrates its broader impact.</w:t>
+      </w:r>
+      <w:r>
+        <w:rPr>
+          <w:szCs w:val="32"/>
+        </w:rPr>
+        <w:t>”</w:t>
+      </w:r>
+      <w:r>
+        <w:rPr>
+          <w:bCs/>
+          <w:szCs w:val="28"/>
+        </w:rPr>
+        <w:t xml:space="preserve"> </w:t>
+      </w:r>
+      <w:r>
+        <w:t>For ISA-TAB we added: “This extensibility to other communinites provides an additional illustration of the broader impact of OBI adoption.”</w:t>
+      </w:r>
+      <w:bookmarkStart w:id="1" w:name="_GoBack"/>
+      <w:bookmarkEnd w:id="1"/>
+    </w:p>
+    <w:p>
+      <w:pPr>
+        <w:spacing w:after="240" w:line="240" w:lineRule="auto"/>
+        <w:rPr>
+          <w:i/>
+        </w:rPr>
+      </w:pPr>
+      <w:r>
+        <w:rPr>
+          <w:i/>
+        </w:rPr>
+        <w:t>8</w:t>
+      </w:r>
+      <w:r>
+        <w:rPr>
+          <w:i/>
+        </w:rPr>
+        <w:t>. p 13 lines 525-539 are replete with acronyms that are not expanded; it would be nice to expand them/say a little more here. Not all readers will be familiar with them or their relevance.</w:t>
+      </w:r>
+    </w:p>
+    <w:p>
+      <w:pPr>
+        <w:spacing w:after="240" w:line="240" w:lineRule="auto"/>
+      </w:pPr>
+      <w:r>
+        <w:lastRenderedPageBreak/>
+        <w:t xml:space="preserve">We agree and have explained these and several other acronyms used throughout. </w:t>
+      </w:r>
+      <w:r>
+        <w:t xml:space="preserve">We have also </w:t>
+      </w:r>
+      <w:commentRangeStart w:id="2"/>
+      <w:r>
+        <w:t>added list of abbreviations for the manuscript overall.</w:t>
+      </w:r>
+      <w:commentRangeEnd w:id="2"/>
+      <w:r>
+        <w:rPr>
+          <w:rStyle w:val="CommentReference"/>
+        </w:rPr>
+        <w:commentReference w:id="2"/>
+      </w:r>
+      <w:r>
+        <w:t xml:space="preserve"> </w:t>
+      </w:r>
+    </w:p>
+    <w:p>
+      <w:pPr>
+        <w:spacing w:after="240" w:line="240" w:lineRule="auto"/>
+        <w:rPr>
+          <w:rFonts w:eastAsia="Times New Roman" w:cs="Times New Roman"/>
+          <w:i/>
+        </w:rPr>
+      </w:pPr>
+      <w:r>
+        <w:rPr>
+          <w:rFonts w:eastAsia="Times New Roman" w:cs="Times New Roman"/>
+          <w:i/>
+          <w:color w:val="000000"/>
+        </w:rPr>
+        <w:t>9</w:t>
+      </w:r>
+      <w:r>
+        <w:rPr>
+          <w:rFonts w:eastAsia="Times New Roman" w:cs="Times New Roman"/>
+          <w:i/>
+          <w:color w:val="000000"/>
+        </w:rPr>
+        <w:t>. Typos/formatting: p 9 line 360 refers to the year 2011 -- this seems incorrect in the context where it is used. Or is it complete?</w:t>
+      </w:r>
+    </w:p>
+    <w:p>
+      <w:pPr>
+        <w:spacing w:after="240" w:line="240" w:lineRule="auto"/>
+        <w:rPr>
+          <w:rFonts w:eastAsia="Times New Roman" w:cs="Times New Roman"/>
+        </w:rPr>
+      </w:pPr>
+      <w:r>
+        <w:rPr>
+          <w:rFonts w:eastAsia="Times New Roman" w:cs="Times New Roman"/>
+          <w:color w:val="000000"/>
+        </w:rPr>
+        <w:t>Numbers in this</w:t>
+      </w:r>
+      <w:r>
+        <w:rPr>
+          <w:rFonts w:eastAsia="Times New Roman" w:cs="Times New Roman"/>
+          <w:color w:val="000000"/>
+        </w:rPr>
+        <w:t xml:space="preserve"> section </w:t>
+      </w:r>
+      <w:r>
+        <w:rPr>
+          <w:rFonts w:eastAsia="Times New Roman" w:cs="Times New Roman"/>
+          <w:color w:val="000000"/>
+        </w:rPr>
+        <w:t xml:space="preserve">were out of date (beyond the date itself). It </w:t>
+      </w:r>
+      <w:r>
+        <w:rPr>
+          <w:rFonts w:eastAsia="Times New Roman" w:cs="Times New Roman"/>
+          <w:color w:val="000000"/>
+        </w:rPr>
+        <w:t>has been revised as follows:</w:t>
+      </w:r>
+      <w:r>
+        <w:rPr>
+          <w:rFonts w:eastAsia="Times New Roman" w:cs="Times New Roman"/>
+        </w:rPr>
+        <w:t xml:space="preserve"> </w:t>
+      </w:r>
+      <w:r>
+        <w:rPr>
+          <w:rFonts w:eastAsia="Times New Roman" w:cs="Times New Roman"/>
+          <w:color w:val="000000"/>
+        </w:rPr>
+        <w:t>“</w:t>
+      </w:r>
+      <w:r>
+        <w:rPr>
+          <w:rFonts w:eastAsia="Times New Roman" w:cs="Times New Roman"/>
+          <w:color w:val="000000"/>
+        </w:rPr>
+        <w:t>The Immune Epitope Database (IEDB)[29] catalogs experiments that characterize the location and function of immune epitopes in infectious agents, allergens, transplants and auto-antigens. Information is entered into the IEDB through author submissions and through manual curation of the scientific literature. Authors submit data to the IEDB because they are contractually obligated by the NIH to do so or in some cases authors have requested submission of large datasets that are not very useful when published as unstructured supplemental material. Over 1,000,000 experiments have been entered into the IEDB to date and manual curation covers more than 98% of all journal articles containing epitope information, as described above.</w:t>
+      </w:r>
+      <w:r>
+        <w:rPr>
+          <w:rFonts w:eastAsia="Times New Roman" w:cs="Times New Roman"/>
+          <w:color w:val="000000"/>
+        </w:rPr>
+        <w:t>”</w:t>
+      </w:r>
+    </w:p>
+    <w:p>
+      <w:pPr>
+        <w:spacing w:after="240" w:line="240" w:lineRule="auto"/>
+        <w:rPr>
+          <w:rFonts w:eastAsia="Times New Roman" w:cs="Times New Roman"/>
+          <w:i/>
+        </w:rPr>
+      </w:pPr>
+      <w:r>
+        <w:rPr>
+          <w:rFonts w:eastAsia="Times New Roman" w:cs="Times New Roman"/>
+          <w:i/>
+          <w:color w:val="000000"/>
+        </w:rPr>
+        <w:t>10</w:t>
+      </w:r>
+      <w:r>
+        <w:rPr>
+          <w:rFonts w:eastAsia="Times New Roman" w:cs="Times New Roman"/>
+          <w:i/>
+          <w:color w:val="000000"/>
+        </w:rPr>
+        <w:t>. Citation formatting is inconsistent: some have spaces before them and some don't. Please review.</w:t>
+      </w:r>
+    </w:p>
+    <w:p>
+      <w:pPr>
         <w:spacing w:after="0" w:line="240" w:lineRule="auto"/>
         <w:rPr>
           <w:rFonts w:eastAsia="Times New Roman" w:cs="Times New Roman"/>
         </w:rPr>
       </w:pPr>
-    </w:p>
-    <w:p>
-      <w:pPr>
-        <w:spacing w:after="240" w:line="240" w:lineRule="auto"/>
-        <w:rPr>
-          <w:i/>
-        </w:rPr>
-      </w:pPr>
-      <w:r>
-        <w:rPr>
-          <w:i/>
-        </w:rPr>
-        <w:t>7</w:t>
-      </w:r>
-      <w:r>
-        <w:rPr>
-          <w:i/>
-        </w:rPr>
-        <w:t xml:space="preserve">. </w:t>
-      </w:r>
-      <w:proofErr w:type="gramStart"/>
-      <w:r>
-        <w:rPr>
-          <w:i/>
-        </w:rPr>
-        <w:t>in</w:t>
-      </w:r>
-      <w:proofErr w:type="gramEnd"/>
-      <w:r>
-        <w:rPr>
-          <w:i/>
-        </w:rPr>
-        <w:t xml:space="preserve"> general, I'd like to see more discussion of the broader impacts of adopting the ontology for the highlighted databases -- impacts for re-use, reasoning, etc. This is implied in several places ("hard to query") but not a specific focus of the use case discussions -- has re-use of the data/databases in other contexts been facilitated in practice?</w:t>
-      </w:r>
-    </w:p>
-    <w:p>
-      <w:pPr>
-        <w:spacing w:after="240" w:line="240" w:lineRule="auto"/>
-      </w:pPr>
-      <w:r>
-        <w:t xml:space="preserve">An even more detailed discussion of OBI impact on individual resources is beyond the scope of the current manuscript, which is meant to give a broad overview of OBI, and summarize the last 6 years of development. So we would prefer not to address this request. Another reason for this is that several of the strongest demonstrations of data re-use and integration facilitated by OBI are still in progress, and will be the subject of separate publications. To provide some examples: Currently there are efforts to export data from the IEDB, the BRCs and from </w:t>
-      </w:r>
-      <w:proofErr w:type="spellStart"/>
-      <w:r>
-        <w:t>ImmPort</w:t>
-      </w:r>
-      <w:proofErr w:type="spellEnd"/>
-      <w:r>
-        <w:t xml:space="preserve"> into an RDF/OWL triple store based on OBI, which (should) enable cross-resource queries of what datasets for specific assay types and sample sets are available. Another example for data re-use is a currently ongoing effort to </w:t>
-      </w:r>
-      <w:r>
-        <w:t xml:space="preserve">a) </w:t>
-      </w:r>
-      <w:r>
-        <w:t xml:space="preserve">link </w:t>
-      </w:r>
-      <w:r>
-        <w:t xml:space="preserve">diseases with their </w:t>
-      </w:r>
-      <w:r>
-        <w:t xml:space="preserve">causative agents </w:t>
-      </w:r>
-      <w:r>
-        <w:t xml:space="preserve">and b) identify which chemical entities are metabolites of a specific organism – both can be done by how </w:t>
-      </w:r>
-      <w:r>
-        <w:t xml:space="preserve">experiments are modeled in OBI in the IEDB. The results </w:t>
-      </w:r>
-      <w:r>
-        <w:t xml:space="preserve">are planned to </w:t>
-      </w:r>
-      <w:r>
-        <w:t>be integr</w:t>
-      </w:r>
-      <w:r>
-        <w:t xml:space="preserve">ated into the disease ontology (DO) and </w:t>
-      </w:r>
-      <w:proofErr w:type="spellStart"/>
-      <w:r>
-        <w:t>ChEBI</w:t>
-      </w:r>
-      <w:proofErr w:type="spellEnd"/>
-      <w:r>
-        <w:t xml:space="preserve">. </w:t>
-      </w:r>
-      <w:r>
-        <w:t xml:space="preserve"> </w:t>
-      </w:r>
-    </w:p>
-    <w:p>
-      <w:pPr>
-        <w:spacing w:after="240" w:line="240" w:lineRule="auto"/>
-        <w:rPr>
-          <w:i/>
-        </w:rPr>
-      </w:pPr>
-      <w:r>
-        <w:rPr>
-          <w:i/>
-        </w:rPr>
-        <w:t>8</w:t>
-      </w:r>
-      <w:r>
-        <w:rPr>
-          <w:i/>
-        </w:rPr>
-        <w:t>. p 13 lines 525-539 are replete with acronyms that are not expanded; it would be nice to expand them/say a little more here. Not all readers will be familiar with them or their relevance.</w:t>
-      </w:r>
-    </w:p>
-    <w:p>
-      <w:pPr>
-        <w:spacing w:after="240" w:line="240" w:lineRule="auto"/>
-      </w:pPr>
-      <w:r>
-        <w:t xml:space="preserve">We agree and have explained these and several other acronyms used throughout. </w:t>
-      </w:r>
-      <w:r>
-        <w:t xml:space="preserve">We have also </w:t>
-      </w:r>
-      <w:commentRangeStart w:id="2"/>
-      <w:r>
-        <w:t>added list of abbreviations for the manuscript overall.</w:t>
-      </w:r>
-      <w:commentRangeEnd w:id="2"/>
-      <w:r>
-        <w:rPr>
-          <w:rStyle w:val="CommentReference"/>
-        </w:rPr>
-        <w:commentReference w:id="2"/>
-      </w:r>
-      <w:r>
-        <w:t xml:space="preserve"> </w:t>
-      </w:r>
-    </w:p>
-    <w:p>
-      <w:pPr>
-        <w:spacing w:after="240" w:line="240" w:lineRule="auto"/>
-        <w:rPr>
-          <w:rFonts w:eastAsia="Times New Roman" w:cs="Times New Roman"/>
-          <w:i/>
-        </w:rPr>
-      </w:pPr>
-      <w:r>
-        <w:rPr>
-          <w:rFonts w:eastAsia="Times New Roman" w:cs="Times New Roman"/>
-          <w:i/>
-          <w:color w:val="000000"/>
-        </w:rPr>
-        <w:t>9</w:t>
-      </w:r>
-      <w:r>
-        <w:rPr>
-          <w:rFonts w:eastAsia="Times New Roman" w:cs="Times New Roman"/>
-          <w:i/>
-          <w:color w:val="000000"/>
-        </w:rPr>
-        <w:t>. Typos/formatting: p 9 line 360 refers to the year 2011 -- this seems incorrect in the context where it is used. Or is it complete?</w:t>
-      </w:r>
-    </w:p>
-    <w:p>
-      <w:pPr>
-        <w:spacing w:after="240" w:line="240" w:lineRule="auto"/>
-        <w:rPr>
-          <w:rFonts w:eastAsia="Times New Roman" w:cs="Times New Roman"/>
-        </w:rPr>
-      </w:pPr>
-      <w:r>
-        <w:rPr>
-          <w:rFonts w:eastAsia="Times New Roman" w:cs="Times New Roman"/>
-          <w:color w:val="000000"/>
-        </w:rPr>
-        <w:t>Numbers in this</w:t>
-      </w:r>
-      <w:r>
-        <w:rPr>
-          <w:rFonts w:eastAsia="Times New Roman" w:cs="Times New Roman"/>
-          <w:color w:val="000000"/>
-        </w:rPr>
-        <w:t xml:space="preserve"> section </w:t>
-      </w:r>
-      <w:r>
-        <w:rPr>
-          <w:rFonts w:eastAsia="Times New Roman" w:cs="Times New Roman"/>
-          <w:color w:val="000000"/>
-        </w:rPr>
-        <w:t xml:space="preserve">were out of date (beyond the date itself). It </w:t>
-      </w:r>
-      <w:r>
-        <w:rPr>
-          <w:rFonts w:eastAsia="Times New Roman" w:cs="Times New Roman"/>
-          <w:color w:val="000000"/>
-        </w:rPr>
-        <w:t>has been revised as follows:</w:t>
-      </w:r>
-    </w:p>
-    <w:p>
-      <w:pPr>
-        <w:spacing w:after="240" w:line="240" w:lineRule="auto"/>
-        <w:rPr>
-          <w:rFonts w:eastAsia="Times New Roman" w:cs="Times New Roman"/>
-        </w:rPr>
-      </w:pPr>
-      <w:r>
-        <w:rPr>
-          <w:rFonts w:eastAsia="Times New Roman" w:cs="Times New Roman"/>
-          <w:color w:val="000000"/>
-        </w:rPr>
-        <w:t>“</w:t>
-      </w:r>
-      <w:r>
-        <w:rPr>
-          <w:rFonts w:eastAsia="Times New Roman" w:cs="Times New Roman"/>
-          <w:color w:val="000000"/>
-        </w:rPr>
-        <w:t>The Immune Epitope Database (IEDB</w:t>
-      </w:r>
-      <w:proofErr w:type="gramStart"/>
-      <w:r>
-        <w:rPr>
-          <w:rFonts w:eastAsia="Times New Roman" w:cs="Times New Roman"/>
-          <w:color w:val="000000"/>
-        </w:rPr>
-        <w:t>)[</w:t>
-      </w:r>
-      <w:proofErr w:type="gramEnd"/>
-      <w:r>
-        <w:rPr>
-          <w:rFonts w:eastAsia="Times New Roman" w:cs="Times New Roman"/>
-          <w:color w:val="000000"/>
-        </w:rPr>
-        <w:t>29] catalogs experiments that characterize the location and function of immune epitopes in infectious agents, allergens, transplants and auto-antigens. Information is entered into the IEDB through author submissions and through manual curation of the scientific literature. Authors submit data to the IEDB because they are contractually obligated by the NIH to do so or in some cases authors have requested submission of large datasets that are not very useful when published as unstructured supplemental material. Over 1,000,000 experiments have been entered into the IEDB to date and manual curation covers more than 98% of all journal articles containing epitope information, as described above.</w:t>
-      </w:r>
-      <w:r>
-        <w:rPr>
-          <w:rFonts w:eastAsia="Times New Roman" w:cs="Times New Roman"/>
-          <w:color w:val="000000"/>
-        </w:rPr>
-        <w:t>”</w:t>
+      <w:r>
+        <w:rPr>
+          <w:rFonts w:eastAsia="Times New Roman" w:cs="Times New Roman"/>
+        </w:rPr>
+        <w:t>We have now consistently added a space before each citation</w:t>
       </w:r>
     </w:p>
     <w:p>
@@ -3290,53 +2883,6 @@
         <w:rPr>
           <w:rFonts w:eastAsia="Times New Roman" w:cs="Times New Roman"/>
           <w:i/>
-        </w:rPr>
-      </w:pPr>
-      <w:r>
-        <w:rPr>
-          <w:rFonts w:eastAsia="Times New Roman" w:cs="Times New Roman"/>
-          <w:i/>
-          <w:color w:val="000000"/>
-        </w:rPr>
-        <w:t>10</w:t>
-      </w:r>
-      <w:r>
-        <w:rPr>
-          <w:rFonts w:eastAsia="Times New Roman" w:cs="Times New Roman"/>
-          <w:i/>
-          <w:color w:val="000000"/>
-        </w:rPr>
-        <w:t>. Citation formatting is inconsistent: some have spaces before them and some don't. Please review.</w:t>
-      </w:r>
-    </w:p>
-    <w:p>
-      <w:pPr>
-        <w:spacing w:after="0" w:line="240" w:lineRule="auto"/>
-        <w:rPr>
-          <w:rFonts w:eastAsia="Times New Roman" w:cs="Times New Roman"/>
-        </w:rPr>
-      </w:pPr>
-      <w:r>
-        <w:rPr>
-          <w:rFonts w:eastAsia="Times New Roman" w:cs="Times New Roman"/>
-        </w:rPr>
-        <w:t>We have now consistently added a space before each citation</w:t>
-      </w:r>
-    </w:p>
-    <w:p>
-      <w:pPr>
-        <w:spacing w:after="0" w:line="240" w:lineRule="auto"/>
-        <w:rPr>
-          <w:rFonts w:eastAsia="Times New Roman" w:cs="Times New Roman"/>
-        </w:rPr>
-      </w:pPr>
-    </w:p>
-    <w:p>
-      <w:pPr>
-        <w:spacing w:after="240" w:line="240" w:lineRule="auto"/>
-        <w:rPr>
-          <w:rFonts w:eastAsia="Times New Roman" w:cs="Times New Roman"/>
-          <w:i/>
           <w:color w:val="000000"/>
         </w:rPr>
       </w:pPr>
@@ -3354,40 +2900,21 @@
           <w:i/>
           <w:color w:val="000000"/>
         </w:rPr>
-        <w:t xml:space="preserve">. There is one reference to a citation/PMID on p 14 </w:t>
-      </w:r>
-      <w:proofErr w:type="gramStart"/>
-      <w:r>
-        <w:rPr>
-          <w:rFonts w:eastAsia="Times New Roman" w:cs="Times New Roman"/>
-          <w:i/>
-          <w:color w:val="000000"/>
-        </w:rPr>
-        <w:t>line</w:t>
-      </w:r>
-      <w:proofErr w:type="gramEnd"/>
-      <w:r>
-        <w:rPr>
-          <w:rFonts w:eastAsia="Times New Roman" w:cs="Times New Roman"/>
-          <w:i/>
-          <w:color w:val="000000"/>
-        </w:rPr>
-        <w:t xml:space="preserve"> 447 that is unspecified.</w:t>
-      </w:r>
-    </w:p>
-    <w:p>
-      <w:pPr>
-        <w:spacing w:after="240" w:line="240" w:lineRule="auto"/>
-        <w:rPr>
-          <w:rFonts w:eastAsia="Times New Roman" w:cs="Times New Roman"/>
-        </w:rPr>
-      </w:pPr>
-      <w:r>
-        <w:rPr>
-          <w:rFonts w:eastAsia="Times New Roman" w:cs="Times New Roman"/>
-          <w:color w:val="000000"/>
-        </w:rPr>
-        <w:lastRenderedPageBreak/>
+        <w:t>. There is one reference to a citation/PMID on p 14 line 447 that is unspecified.</w:t>
+      </w:r>
+    </w:p>
+    <w:p>
+      <w:pPr>
+        <w:spacing w:after="240" w:line="240" w:lineRule="auto"/>
+        <w:rPr>
+          <w:rFonts w:eastAsia="Times New Roman" w:cs="Times New Roman"/>
+        </w:rPr>
+      </w:pPr>
+      <w:r>
+        <w:rPr>
+          <w:rFonts w:eastAsia="Times New Roman" w:cs="Times New Roman"/>
+          <w:color w:val="000000"/>
+        </w:rPr>
         <w:t>We have replaced the PMID with the appropriate reference</w:t>
       </w:r>
     </w:p>
@@ -3453,25 +2980,7 @@
           <w:i/>
           <w:color w:val="000000"/>
         </w:rPr>
-        <w:t xml:space="preserve">. p 6 </w:t>
-      </w:r>
-      <w:proofErr w:type="gramStart"/>
-      <w:r>
-        <w:rPr>
-          <w:rFonts w:eastAsia="Times New Roman" w:cs="Times New Roman"/>
-          <w:i/>
-          <w:color w:val="000000"/>
-        </w:rPr>
-        <w:t>line</w:t>
-      </w:r>
-      <w:proofErr w:type="gramEnd"/>
-      <w:r>
-        <w:rPr>
-          <w:rFonts w:eastAsia="Times New Roman" w:cs="Times New Roman"/>
-          <w:i/>
-          <w:color w:val="000000"/>
-        </w:rPr>
-        <w:t xml:space="preserve"> 222: "check"-&gt;"checks"</w:t>
+        <w:t>. p 6 line 222: "check"-&gt;"checks"</w:t>
       </w:r>
     </w:p>
     <w:p>
@@ -3491,14 +3000,6 @@
     </w:p>
     <w:p>
       <w:pPr>
-        <w:spacing w:after="0" w:line="240" w:lineRule="auto"/>
-        <w:rPr>
-          <w:rFonts w:eastAsia="Times New Roman" w:cs="Times New Roman"/>
-        </w:rPr>
-      </w:pPr>
-    </w:p>
-    <w:p>
-      <w:pPr>
         <w:spacing w:after="240" w:line="240" w:lineRule="auto"/>
         <w:rPr>
           <w:rFonts w:eastAsia="Times New Roman" w:cs="Times New Roman"/>
@@ -3519,25 +3020,7 @@
           <w:i/>
           <w:color w:val="000000"/>
         </w:rPr>
-        <w:t xml:space="preserve">. p 6 </w:t>
-      </w:r>
-      <w:proofErr w:type="gramStart"/>
-      <w:r>
-        <w:rPr>
-          <w:rFonts w:eastAsia="Times New Roman" w:cs="Times New Roman"/>
-          <w:i/>
-          <w:color w:val="000000"/>
-        </w:rPr>
-        <w:t>line</w:t>
-      </w:r>
-      <w:proofErr w:type="gramEnd"/>
-      <w:r>
-        <w:rPr>
-          <w:rFonts w:eastAsia="Times New Roman" w:cs="Times New Roman"/>
-          <w:i/>
-          <w:color w:val="000000"/>
-        </w:rPr>
-        <w:t xml:space="preserve"> 224: "follows GO" -&gt; "follows the GO"</w:t>
+        <w:t>. p 6 line 224: "follows GO" -&gt; "follows the GO"</w:t>
       </w:r>
     </w:p>
     <w:p>
@@ -3557,14 +3040,6 @@
     </w:p>
     <w:p>
       <w:pPr>
-        <w:spacing w:after="0" w:line="240" w:lineRule="auto"/>
-        <w:rPr>
-          <w:rFonts w:eastAsia="Times New Roman" w:cs="Times New Roman"/>
-        </w:rPr>
-      </w:pPr>
-    </w:p>
-    <w:p>
-      <w:pPr>
         <w:spacing w:after="240" w:line="240" w:lineRule="auto"/>
         <w:rPr>
           <w:rFonts w:eastAsia="Times New Roman" w:cs="Times New Roman"/>
@@ -3605,14 +3080,6 @@
     </w:p>
     <w:p>
       <w:pPr>
-        <w:spacing w:after="0" w:line="240" w:lineRule="auto"/>
-        <w:rPr>
-          <w:rFonts w:eastAsia="Times New Roman" w:cs="Times New Roman"/>
-        </w:rPr>
-      </w:pPr>
-    </w:p>
-    <w:p>
-      <w:pPr>
         <w:spacing w:after="240" w:line="240" w:lineRule="auto"/>
         <w:rPr>
           <w:rFonts w:eastAsia="Times New Roman" w:cs="Times New Roman"/>
@@ -3633,18 +3100,8 @@
           <w:i/>
           <w:color w:val="000000"/>
         </w:rPr>
-        <w:t>. p 13 line 517 "craft knowledge" -&gt; "expert knowledge</w:t>
-      </w:r>
-      <w:proofErr w:type="gramStart"/>
-      <w:r>
-        <w:rPr>
-          <w:rFonts w:eastAsia="Times New Roman" w:cs="Times New Roman"/>
-          <w:i/>
-          <w:color w:val="000000"/>
-        </w:rPr>
-        <w:t>" ?</w:t>
-      </w:r>
-      <w:proofErr w:type="gramEnd"/>
+        <w:t>. p 13 line 517 "craft knowledge" -&gt; "expert knowledge" ?</w:t>
+      </w:r>
     </w:p>
     <w:p>
       <w:pPr>
@@ -3661,7 +3118,6 @@
         <w:t>This edit has been made.</w:t>
       </w:r>
     </w:p>
-    <w:p/>
     <w:sectPr>
       <w:pgSz w:w="12240" w:h="15840"/>
       <w:pgMar w:top="1440" w:right="1440" w:bottom="1440" w:left="1440" w:header="720" w:footer="720" w:gutter="0"/>
@@ -3673,7 +3129,7 @@
 </file>
 
 <file path=word/comments.xml><?xml version="1.0" encoding="utf-8"?>
-<w:comments xmlns:wpc="http://schemas.microsoft.com/office/word/2010/wordprocessingCanvas" xmlns:mc="http://schemas.openxmlformats.org/markup-compatibility/2006" xmlns:o="urn:schemas-microsoft-com:office:office" xmlns:r="http://schemas.openxmlformats.org/officeDocument/2006/relationships" xmlns:m="http://schemas.openxmlformats.org/officeDocument/2006/math" xmlns:v="urn:schemas-microsoft-com:vml" xmlns:wp14="http://schemas.microsoft.com/office/word/2010/wordprocessingDrawing" xmlns:wp="http://schemas.openxmlformats.org/drawingml/2006/wordprocessingDrawing" xmlns:w10="urn:schemas-microsoft-com:office:word" xmlns:w="http://schemas.openxmlformats.org/wordprocessingml/2006/main" xmlns:w14="http://schemas.microsoft.com/office/word/2010/wordml" xmlns:wpg="http://schemas.microsoft.com/office/word/2010/wordprocessingGroup" xmlns:wpi="http://schemas.microsoft.com/office/word/2010/wordprocessingInk" xmlns:wne="http://schemas.microsoft.com/office/word/2006/wordml" xmlns:wps="http://schemas.microsoft.com/office/word/2010/wordprocessingShape" mc:Ignorable="w14 wp14">
+<w:comments xmlns:wpc="http://schemas.microsoft.com/office/word/2010/wordprocessingCanvas" xmlns:mo="http://schemas.microsoft.com/office/mac/office/2008/main" xmlns:mc="http://schemas.openxmlformats.org/markup-compatibility/2006" xmlns:mv="urn:schemas-microsoft-com:mac:vml" xmlns:o="urn:schemas-microsoft-com:office:office" xmlns:r="http://schemas.openxmlformats.org/officeDocument/2006/relationships" xmlns:m="http://schemas.openxmlformats.org/officeDocument/2006/math" xmlns:v="urn:schemas-microsoft-com:vml" xmlns:wp14="http://schemas.microsoft.com/office/word/2010/wordprocessingDrawing" xmlns:wp="http://schemas.openxmlformats.org/drawingml/2006/wordprocessingDrawing" xmlns:w10="urn:schemas-microsoft-com:office:word" xmlns:w="http://schemas.openxmlformats.org/wordprocessingml/2006/main" xmlns:w14="http://schemas.microsoft.com/office/word/2010/wordml" xmlns:wpg="http://schemas.microsoft.com/office/word/2010/wordprocessingGroup" xmlns:wpi="http://schemas.microsoft.com/office/word/2010/wordprocessingInk" xmlns:wne="http://schemas.microsoft.com/office/word/2006/wordml" xmlns:wps="http://schemas.microsoft.com/office/word/2010/wordprocessingShape" mc:Ignorable="w14 wp14">
   <w:comment w:id="0" w:author="Bjoern Peters" w:date="2016-03-21T09:36:00Z" w:initials="BP">
     <w:p>
       <w:pPr>
@@ -3689,35 +3145,7 @@
         <w:rPr>
           <w:rStyle w:val="CommentReference"/>
         </w:rPr>
-        <w:t xml:space="preserve">Figure 1 + 4 have been redone by </w:t>
-      </w:r>
-      <w:proofErr w:type="spellStart"/>
-      <w:r>
-        <w:rPr>
-          <w:rStyle w:val="CommentReference"/>
-        </w:rPr>
-        <w:t>Jie</w:t>
-      </w:r>
-      <w:proofErr w:type="spellEnd"/>
-      <w:r>
-        <w:rPr>
-          <w:rStyle w:val="CommentReference"/>
-        </w:rPr>
-        <w:t xml:space="preserve">. 2+3 will be done by Randi + </w:t>
-      </w:r>
-      <w:proofErr w:type="spellStart"/>
-      <w:r>
-        <w:rPr>
-          <w:rStyle w:val="CommentReference"/>
-        </w:rPr>
-        <w:t>Bjoern</w:t>
-      </w:r>
-      <w:proofErr w:type="spellEnd"/>
-      <w:r>
-        <w:rPr>
-          <w:rStyle w:val="CommentReference"/>
-        </w:rPr>
-        <w:t>. Figure 5 we are waiting on Philippe. Emailed again 3/21</w:t>
+        <w:t>Figure 1 + 4 have been redone by Jie. 2+3 will be done by Randi + Bjoern. Figure 5 we are waiting on Philippe. Emailed again 3/21</w:t>
       </w:r>
     </w:p>
   </w:comment>
@@ -3741,7 +3169,7 @@
 </file>
 
 <file path=word/numbering.xml><?xml version="1.0" encoding="utf-8"?>
-<w:numbering xmlns:wpc="http://schemas.microsoft.com/office/word/2010/wordprocessingCanvas" xmlns:mc="http://schemas.openxmlformats.org/markup-compatibility/2006" xmlns:o="urn:schemas-microsoft-com:office:office" xmlns:r="http://schemas.openxmlformats.org/officeDocument/2006/relationships" xmlns:m="http://schemas.openxmlformats.org/officeDocument/2006/math" xmlns:v="urn:schemas-microsoft-com:vml" xmlns:wp14="http://schemas.microsoft.com/office/word/2010/wordprocessingDrawing" xmlns:wp="http://schemas.openxmlformats.org/drawingml/2006/wordprocessingDrawing" xmlns:w10="urn:schemas-microsoft-com:office:word" xmlns:w="http://schemas.openxmlformats.org/wordprocessingml/2006/main" xmlns:w14="http://schemas.microsoft.com/office/word/2010/wordml" xmlns:wpg="http://schemas.microsoft.com/office/word/2010/wordprocessingGroup" xmlns:wpi="http://schemas.microsoft.com/office/word/2010/wordprocessingInk" xmlns:wne="http://schemas.microsoft.com/office/word/2006/wordml" xmlns:wps="http://schemas.microsoft.com/office/word/2010/wordprocessingShape" mc:Ignorable="w14 wp14">
+<w:numbering xmlns:wpc="http://schemas.microsoft.com/office/word/2010/wordprocessingCanvas" xmlns:mo="http://schemas.microsoft.com/office/mac/office/2008/main" xmlns:mc="http://schemas.openxmlformats.org/markup-compatibility/2006" xmlns:mv="urn:schemas-microsoft-com:mac:vml" xmlns:o="urn:schemas-microsoft-com:office:office" xmlns:r="http://schemas.openxmlformats.org/officeDocument/2006/relationships" xmlns:m="http://schemas.openxmlformats.org/officeDocument/2006/math" xmlns:v="urn:schemas-microsoft-com:vml" xmlns:wp14="http://schemas.microsoft.com/office/word/2010/wordprocessingDrawing" xmlns:wp="http://schemas.openxmlformats.org/drawingml/2006/wordprocessingDrawing" xmlns:w10="urn:schemas-microsoft-com:office:word" xmlns:w="http://schemas.openxmlformats.org/wordprocessingml/2006/main" xmlns:w14="http://schemas.microsoft.com/office/word/2010/wordml" xmlns:wpg="http://schemas.microsoft.com/office/word/2010/wordprocessingGroup" xmlns:wpi="http://schemas.microsoft.com/office/word/2010/wordprocessingInk" xmlns:wne="http://schemas.microsoft.com/office/word/2006/wordml" xmlns:wps="http://schemas.microsoft.com/office/word/2010/wordprocessingShape" mc:Ignorable="w14 wp14">
   <w:abstractNum w:abstractNumId="0">
     <w:nsid w:val="084853DA"/>
     <w:multiLevelType w:val="multilevel"/>
@@ -4427,7 +3855,7 @@
       </w:pPr>
     </w:pPrDefault>
   </w:docDefaults>
-  <w:latentStyles w:defLockedState="0" w:defUIPriority="99" w:defSemiHidden="1" w:defUnhideWhenUsed="1" w:defQFormat="0" w:count="267">
+  <w:latentStyles w:defLockedState="0" w:defUIPriority="99" w:defSemiHidden="1" w:defUnhideWhenUsed="1" w:defQFormat="0" w:count="276">
     <w:lsdException w:name="Normal" w:semiHidden="0" w:uiPriority="0" w:unhideWhenUsed="0" w:qFormat="1"/>
     <w:lsdException w:name="heading 1" w:semiHidden="0" w:uiPriority="9" w:unhideWhenUsed="0" w:qFormat="1"/>
     <w:lsdException w:name="heading 2" w:uiPriority="9" w:qFormat="1"/>
@@ -4738,7 +4166,7 @@
 </file>
 
 <file path=word/stylesWithEffects.xml><?xml version="1.0" encoding="utf-8"?>
-<w:styles xmlns:wpc="http://schemas.microsoft.com/office/word/2010/wordprocessingCanvas" xmlns:mc="http://schemas.openxmlformats.org/markup-compatibility/2006" xmlns:o="urn:schemas-microsoft-com:office:office" xmlns:r="http://schemas.openxmlformats.org/officeDocument/2006/relationships" xmlns:m="http://schemas.openxmlformats.org/officeDocument/2006/math" xmlns:v="urn:schemas-microsoft-com:vml" xmlns:wp14="http://schemas.microsoft.com/office/word/2010/wordprocessingDrawing" xmlns:wp="http://schemas.openxmlformats.org/drawingml/2006/wordprocessingDrawing" xmlns:w10="urn:schemas-microsoft-com:office:word" xmlns:w="http://schemas.openxmlformats.org/wordprocessingml/2006/main" xmlns:w14="http://schemas.microsoft.com/office/word/2010/wordml" xmlns:wpg="http://schemas.microsoft.com/office/word/2010/wordprocessingGroup" xmlns:wpi="http://schemas.microsoft.com/office/word/2010/wordprocessingInk" xmlns:wne="http://schemas.microsoft.com/office/word/2006/wordml" xmlns:wps="http://schemas.microsoft.com/office/word/2010/wordprocessingShape" mc:Ignorable="w14 wp14">
+<w:styles xmlns:wpc="http://schemas.microsoft.com/office/word/2010/wordprocessingCanvas" xmlns:mo="http://schemas.microsoft.com/office/mac/office/2008/main" xmlns:mc="http://schemas.openxmlformats.org/markup-compatibility/2006" xmlns:mv="urn:schemas-microsoft-com:mac:vml" xmlns:o="urn:schemas-microsoft-com:office:office" xmlns:r="http://schemas.openxmlformats.org/officeDocument/2006/relationships" xmlns:m="http://schemas.openxmlformats.org/officeDocument/2006/math" xmlns:v="urn:schemas-microsoft-com:vml" xmlns:wp14="http://schemas.microsoft.com/office/word/2010/wordprocessingDrawing" xmlns:wp="http://schemas.openxmlformats.org/drawingml/2006/wordprocessingDrawing" xmlns:w10="urn:schemas-microsoft-com:office:word" xmlns:w="http://schemas.openxmlformats.org/wordprocessingml/2006/main" xmlns:w14="http://schemas.microsoft.com/office/word/2010/wordml" xmlns:wpg="http://schemas.microsoft.com/office/word/2010/wordprocessingGroup" xmlns:wpi="http://schemas.microsoft.com/office/word/2010/wordprocessingInk" xmlns:wne="http://schemas.microsoft.com/office/word/2006/wordml" xmlns:wps="http://schemas.microsoft.com/office/word/2010/wordprocessingShape" mc:Ignorable="w14 wp14">
   <w:docDefaults>
     <w:rPrDefault>
       <w:rPr>
@@ -4754,7 +4182,7 @@
       </w:pPr>
     </w:pPrDefault>
   </w:docDefaults>
-  <w:latentStyles w:defLockedState="0" w:defUIPriority="99" w:defSemiHidden="1" w:defUnhideWhenUsed="1" w:defQFormat="0" w:count="267">
+  <w:latentStyles w:defLockedState="0" w:defUIPriority="99" w:defSemiHidden="1" w:defUnhideWhenUsed="1" w:defQFormat="0" w:count="276">
     <w:lsdException w:name="Normal" w:semiHidden="0" w:uiPriority="0" w:unhideWhenUsed="0" w:qFormat="1"/>
     <w:lsdException w:name="heading 1" w:semiHidden="0" w:uiPriority="9" w:unhideWhenUsed="0" w:qFormat="1"/>
     <w:lsdException w:name="heading 2" w:uiPriority="9" w:qFormat="1"/>
@@ -5354,7 +4782,7 @@
 </file>
 
 <file path=customXml/itemProps1.xml><?xml version="1.0" encoding="utf-8"?>
-<ds:datastoreItem xmlns:ds="http://schemas.openxmlformats.org/officeDocument/2006/customXml" ds:itemID="{CBF04E12-6A12-4D03-835E-FEFF07C8053D}">
+<ds:datastoreItem xmlns:ds="http://schemas.openxmlformats.org/officeDocument/2006/customXml" ds:itemID="{C105EE53-E194-8849-894C-77456709AC33}">
   <ds:schemaRefs>
     <ds:schemaRef ds:uri="http://schemas.openxmlformats.org/officeDocument/2006/bibliography"/>
   </ds:schemaRefs>

</xml_diff>